<commit_message>
update sejarah audio forensik
</commit_message>
<xml_diff>
--- a/silabus/TE201582_-_Forensika_Suara_RPS.docx
+++ b/silabus/TE201582_-_Forensika_Suara_RPS.docx
@@ -691,7 +691,7 @@
                 <w:between w:val="none" w:color="auto" w:sz="0" w:space="0"/>
               </w:pBdr>
               <w:spacing w:after="0"/>
-              <w:ind w:left="840" w:leftChars="0" w:hanging="420" w:firstLineChars="0"/>
+              <w:ind w:left="840" w:hanging="420"/>
               <w:rPr>
                 <w:rFonts w:hint="default"/>
               </w:rPr>
@@ -700,13 +700,7 @@
               <w:rPr>
                 <w:rFonts w:hint="default"/>
               </w:rPr>
-              <w:t>Menginternalisasi nilai, norma, dan etika akademik</w:t>
-            </w:r>
-            <w:r>
-              <w:rPr>
-                <w:rFonts w:hint="default"/>
-              </w:rPr>
-              <w:t xml:space="preserve"> </w:t>
+              <w:t xml:space="preserve">Menginternalisasi nilai, norma, dan etika akademik </w:t>
             </w:r>
             <w:r>
               <w:rPr>
@@ -737,31 +731,13 @@
                 <w:between w:val="none" w:color="auto" w:sz="0" w:space="0"/>
               </w:pBdr>
               <w:spacing w:after="0"/>
-              <w:ind w:left="840" w:leftChars="0" w:hanging="420" w:firstLineChars="0"/>
+              <w:ind w:left="840" w:hanging="420"/>
             </w:pPr>
             <w:r>
               <w:rPr>
                 <w:rFonts w:hint="default"/>
               </w:rPr>
-              <w:t>Menunjukkan sikap bertanggungjawab atas pekerjaan di bidang</w:t>
-            </w:r>
-            <w:r>
-              <w:rPr>
-                <w:rFonts w:hint="default"/>
-              </w:rPr>
-              <w:t xml:space="preserve"> </w:t>
-            </w:r>
-            <w:r>
-              <w:rPr>
-                <w:rFonts w:hint="default"/>
-              </w:rPr>
-              <w:t>keahliannya secara mandiri</w:t>
-            </w:r>
-            <w:r>
-              <w:rPr>
-                <w:rFonts w:hint="default"/>
-              </w:rPr>
-              <w:t xml:space="preserve"> </w:t>
+              <w:t xml:space="preserve">Menunjukkan sikap bertanggungjawab atas pekerjaan di bidang keahliannya secara mandiri </w:t>
             </w:r>
             <w:r>
               <w:rPr>
@@ -899,35 +875,14 @@
                 <w:between w:val="none" w:color="000000" w:sz="0" w:space="0"/>
               </w:pBdr>
               <w:spacing w:after="0"/>
-              <w:ind w:left="840" w:leftChars="0" w:hanging="420" w:firstLineChars="0"/>
+              <w:ind w:left="840" w:hanging="420"/>
             </w:pPr>
             <w:r>
               <w:rPr>
                 <w:rFonts w:hint="default"/>
                 <w:highlight w:val="none"/>
               </w:rPr>
-              <w:t>Menguasai konsep dasar sistem tenaga, sistem pengaturan,</w:t>
-            </w:r>
-            <w:r>
-              <w:rPr>
-                <w:rFonts w:hint="default"/>
-                <w:highlight w:val="none"/>
-              </w:rPr>
-              <w:t xml:space="preserve"> </w:t>
-            </w:r>
-            <w:r>
-              <w:rPr>
-                <w:rFonts w:hint="default"/>
-                <w:highlight w:val="none"/>
-              </w:rPr>
-              <w:t>elektronika, telekomunikasi dan sistem komputer</w:t>
-            </w:r>
-            <w:r>
-              <w:rPr>
-                <w:rFonts w:hint="default"/>
-                <w:highlight w:val="none"/>
-              </w:rPr>
-              <w:t xml:space="preserve"> </w:t>
+              <w:t xml:space="preserve">Menguasai konsep dasar sistem tenaga, sistem pengaturan, elektronika, telekomunikasi dan sistem komputer </w:t>
             </w:r>
             <w:r>
               <w:rPr>
@@ -960,49 +915,14 @@
                 <w:between w:val="none" w:color="000000" w:sz="0" w:space="0"/>
               </w:pBdr>
               <w:spacing w:after="0"/>
-              <w:ind w:left="840" w:leftChars="0" w:hanging="420" w:firstLineChars="0"/>
+              <w:ind w:left="840" w:hanging="420"/>
             </w:pPr>
             <w:r>
               <w:rPr>
                 <w:rFonts w:hint="default"/>
                 <w:highlight w:val="none"/>
               </w:rPr>
-              <w:t>Menguasai dasar teknik komputasi dan teknologi informasi dalam</w:t>
-            </w:r>
-            <w:r>
-              <w:rPr>
-                <w:rFonts w:hint="default"/>
-                <w:highlight w:val="none"/>
-              </w:rPr>
-              <w:t xml:space="preserve"> </w:t>
-            </w:r>
-            <w:r>
-              <w:rPr>
-                <w:rFonts w:hint="default"/>
-                <w:highlight w:val="none"/>
-              </w:rPr>
-              <w:t>bidang sistem tenaga, sistem pengaturan, elektronika,</w:t>
-            </w:r>
-            <w:r>
-              <w:rPr>
-                <w:rFonts w:hint="default"/>
-                <w:highlight w:val="none"/>
-              </w:rPr>
-              <w:t xml:space="preserve"> </w:t>
-            </w:r>
-            <w:r>
-              <w:rPr>
-                <w:rFonts w:hint="default"/>
-                <w:highlight w:val="none"/>
-              </w:rPr>
-              <w:t>telekomunikasi, dan sistem komputer</w:t>
-            </w:r>
-            <w:r>
-              <w:rPr>
-                <w:rFonts w:hint="default"/>
-                <w:highlight w:val="none"/>
-              </w:rPr>
-              <w:t xml:space="preserve"> </w:t>
+              <w:t xml:space="preserve">Menguasai dasar teknik komputasi dan teknologi informasi dalam bidang sistem tenaga, sistem pengaturan, elektronika, telekomunikasi, dan sistem komputer </w:t>
             </w:r>
             <w:r>
               <w:rPr>
@@ -1058,43 +978,13 @@
                 <w:between w:val="none" w:color="auto" w:sz="0" w:space="0"/>
               </w:pBdr>
               <w:spacing w:after="0"/>
-              <w:ind w:left="840" w:leftChars="0" w:hanging="420" w:firstLineChars="0"/>
+              <w:ind w:left="840" w:hanging="420"/>
             </w:pPr>
             <w:r>
               <w:rPr>
                 <w:rFonts w:hint="default"/>
               </w:rPr>
-              <w:t>Kemampuan mendesain sistem untuk memberikan solusi teknik</w:t>
-            </w:r>
-            <w:r>
-              <w:rPr>
-                <w:rFonts w:hint="default"/>
-              </w:rPr>
-              <w:t xml:space="preserve"> </w:t>
-            </w:r>
-            <w:r>
-              <w:rPr>
-                <w:rFonts w:hint="default"/>
-              </w:rPr>
-              <w:t>dalam bidang sistem tenaga, sistem pengaturan, elektronika,</w:t>
-            </w:r>
-            <w:r>
-              <w:rPr>
-                <w:rFonts w:hint="default"/>
-              </w:rPr>
-              <w:t xml:space="preserve"> </w:t>
-            </w:r>
-            <w:r>
-              <w:rPr>
-                <w:rFonts w:hint="default"/>
-              </w:rPr>
-              <w:t>telekomunikasi dan sistem komputer dengan mempertimbangkan</w:t>
-            </w:r>
-            <w:r>
-              <w:rPr>
-                <w:rFonts w:hint="default"/>
-              </w:rPr>
-              <w:t xml:space="preserve"> standar teknis, kesehatan dan keselamatan kerja, kemudahan penerapan, dan aplikasi keberlanjutan </w:t>
+              <w:t xml:space="preserve">Kemampuan mendesain sistem untuk memberikan solusi teknik dalam bidang sistem tenaga, sistem pengaturan, elektronika, telekomunikasi dan sistem komputer dengan mempertimbangkan standar teknis, kesehatan dan keselamatan kerja, kemudahan penerapan, dan aplikasi keberlanjutan </w:t>
             </w:r>
             <w:r>
               <w:rPr>
@@ -1351,139 +1241,7 @@
               <w:rPr>
                 <w:rFonts w:hint="default"/>
               </w:rPr>
-              <w:t>Perkembangan teknologi multimedia telah memberikan kemudahan dalam menghasilkan rekaman suara.</w:t>
-            </w:r>
-            <w:r>
-              <w:rPr>
-                <w:rFonts w:hint="default"/>
-              </w:rPr>
-              <w:t xml:space="preserve"> </w:t>
-            </w:r>
-            <w:r>
-              <w:rPr>
-                <w:rFonts w:hint="default"/>
-              </w:rPr>
-              <w:t>Sebagai contoh adalah fitur dan aplikasi pada handphone yang memberikan kemudahan untuk melakukan</w:t>
-            </w:r>
-            <w:r>
-              <w:rPr>
-                <w:rFonts w:hint="default"/>
-              </w:rPr>
-              <w:t xml:space="preserve"> </w:t>
-            </w:r>
-            <w:r>
-              <w:rPr>
-                <w:rFonts w:hint="default"/>
-              </w:rPr>
-              <w:t>berbagai jenis rekaman, baik berupa percakapan telepon ataupun rekaman pribadi lainnya. Kemudahan ini</w:t>
-            </w:r>
-            <w:r>
-              <w:rPr>
-                <w:rFonts w:hint="default"/>
-              </w:rPr>
-              <w:t xml:space="preserve"> </w:t>
-            </w:r>
-            <w:r>
-              <w:rPr>
-                <w:rFonts w:hint="default"/>
-              </w:rPr>
-              <w:t>pada satu sisi akan membantu upaya pengumpulan barang bukti digital. Karena itu tidaklah heran bila</w:t>
-            </w:r>
-            <w:r>
-              <w:rPr>
-                <w:rFonts w:hint="default"/>
-              </w:rPr>
-              <w:t xml:space="preserve"> </w:t>
-            </w:r>
-            <w:r>
-              <w:rPr>
-                <w:rFonts w:hint="default"/>
-              </w:rPr>
-              <w:t>sejumlah kasus yang ditangani oleh penegak hukum saat ini telah mulai melibatkan rekaman sebagai salah</w:t>
-            </w:r>
-            <w:r>
-              <w:rPr>
-                <w:rFonts w:hint="default"/>
-              </w:rPr>
-              <w:t xml:space="preserve"> </w:t>
-            </w:r>
-            <w:r>
-              <w:rPr>
-                <w:rFonts w:hint="default"/>
-              </w:rPr>
-              <w:t>barang bukti penting bagi penyidikan dan pengungkapan kasus. Dalam hal ini, permasalahan umum yang</w:t>
-            </w:r>
-            <w:r>
-              <w:rPr>
-                <w:rFonts w:hint="default"/>
-              </w:rPr>
-              <w:t xml:space="preserve"> </w:t>
-            </w:r>
-            <w:r>
-              <w:rPr>
-                <w:rFonts w:hint="default"/>
-              </w:rPr>
-              <w:t>dihadapi dalam kasus yang melibatkan barang bukti rekaman adalah bagaimana memastikan orisinalitas</w:t>
-            </w:r>
-            <w:r>
-              <w:rPr>
-                <w:rFonts w:hint="default"/>
-              </w:rPr>
-              <w:t xml:space="preserve"> </w:t>
-            </w:r>
-            <w:r>
-              <w:rPr>
-                <w:rFonts w:hint="default"/>
-              </w:rPr>
-              <w:t>dari suara pelaku yang menjadi kunci dalam penyidikan dan pengungkapan kasus. Untuk itu, teknik</w:t>
-            </w:r>
-            <w:r>
-              <w:rPr>
-                <w:rFonts w:hint="default"/>
-              </w:rPr>
-              <w:t xml:space="preserve"> </w:t>
-            </w:r>
-            <w:r>
-              <w:rPr>
-                <w:rFonts w:hint="default"/>
-              </w:rPr>
-              <w:t>forensika suara akan menjadi semakin penting untuk dikuasai. Pada mata kuliah ini akan membahas teori</w:t>
-            </w:r>
-            <w:r>
-              <w:rPr>
-                <w:rFonts w:hint="default"/>
-              </w:rPr>
-              <w:t xml:space="preserve"> </w:t>
-            </w:r>
-            <w:r>
-              <w:rPr>
-                <w:rFonts w:hint="default"/>
-              </w:rPr>
-              <w:t>suara, sejarah forensika suara dan tahapan-tahapan dalam forensika suara, mulai dari authentication,</w:t>
-            </w:r>
-            <w:r>
-              <w:rPr>
-                <w:rFonts w:hint="default"/>
-              </w:rPr>
-              <w:t xml:space="preserve"> </w:t>
-            </w:r>
-            <w:r>
-              <w:rPr>
-                <w:rFonts w:hint="default"/>
-              </w:rPr>
-              <w:t>enhancement, hingga interpretation. Pada akhir perkuliahan, diharapkan mahasiswa mampu melakukan</w:t>
-            </w:r>
-            <w:r>
-              <w:rPr>
-                <w:rFonts w:hint="default"/>
-              </w:rPr>
-              <w:t xml:space="preserve"> </w:t>
-            </w:r>
-            <w:r>
-              <w:rPr>
-                <w:rFonts w:hint="default"/>
-              </w:rPr>
-              <w:t>analisis forensika suara sesuai dengan standard.</w:t>
+              <w:t>Perkembangan teknologi multimedia telah memberikan kemudahan dalam menghasilkan rekaman suara. Sebagai contoh adalah fitur dan aplikasi pada handphone yang memberikan kemudahan untuk melakukan berbagai jenis rekaman, baik berupa percakapan telepon ataupun rekaman pribadi lainnya. Kemudahan ini pada satu sisi akan membantu upaya pengumpulan barang bukti digital. Karena itu tidaklah heran bila sejumlah kasus yang ditangani oleh penegak hukum saat ini telah mulai melibatkan rekaman sebagai salah barang bukti penting bagi penyidikan dan pengungkapan kasus. Dalam hal ini, permasalahan umum yang dihadapi dalam kasus yang melibatkan barang bukti rekaman adalah bagaimana memastikan orisinalitas dari suara pelaku yang menjadi kunci dalam penyidikan dan pengungkapan kasus. Untuk itu, teknik forensika suara akan menjadi semakin penting untuk dikuasai. Pada mata kuliah ini akan membahas teori suara, sejarah forensika suara dan tahapan-tahapan dalam forensika suara, mulai dari authentication, enhancement, hingga interpretation. Pada akhir perkuliahan, diharapkan mahasiswa mampu melakukan analisis forensika suara sesuai dengan standard.</w:t>
             </w:r>
           </w:p>
         </w:tc>
@@ -1557,7 +1315,7 @@
                 <w:tab w:val="clear" w:pos="425"/>
               </w:tabs>
               <w:spacing w:after="0" w:line="240" w:lineRule="auto"/>
-              <w:ind w:left="425" w:leftChars="0" w:hanging="425" w:firstLineChars="0"/>
+              <w:ind w:left="425" w:hanging="425"/>
               <w:rPr>
                 <w:rFonts w:hint="default"/>
                 <w:color w:val="000000"/>
@@ -1589,7 +1347,7 @@
                 <w:tab w:val="clear" w:pos="425"/>
               </w:tabs>
               <w:spacing w:after="0" w:line="240" w:lineRule="auto"/>
-              <w:ind w:left="425" w:leftChars="0" w:hanging="425" w:firstLineChars="0"/>
+              <w:ind w:left="425" w:hanging="425"/>
               <w:rPr>
                 <w:rFonts w:hint="default"/>
                 <w:color w:val="000000"/>
@@ -1621,7 +1379,7 @@
                 <w:tab w:val="clear" w:pos="425"/>
               </w:tabs>
               <w:spacing w:after="0" w:line="240" w:lineRule="auto"/>
-              <w:ind w:left="425" w:leftChars="0" w:hanging="425" w:firstLineChars="0"/>
+              <w:ind w:left="425" w:hanging="425"/>
               <w:rPr>
                 <w:rFonts w:hint="default"/>
                 <w:color w:val="000000"/>
@@ -1653,7 +1411,7 @@
                 <w:tab w:val="clear" w:pos="425"/>
               </w:tabs>
               <w:spacing w:after="0" w:line="240" w:lineRule="auto"/>
-              <w:ind w:left="425" w:leftChars="0" w:hanging="425" w:firstLineChars="0"/>
+              <w:ind w:left="425" w:hanging="425"/>
               <w:rPr>
                 <w:rFonts w:hint="default"/>
                 <w:color w:val="000000"/>
@@ -1685,7 +1443,7 @@
                 <w:tab w:val="clear" w:pos="425"/>
               </w:tabs>
               <w:spacing w:after="0" w:line="240" w:lineRule="auto"/>
-              <w:ind w:left="425" w:leftChars="0" w:hanging="425" w:firstLineChars="0"/>
+              <w:ind w:left="425" w:hanging="425"/>
               <w:rPr>
                 <w:color w:val="000000"/>
               </w:rPr>
@@ -1716,7 +1474,7 @@
                 <w:tab w:val="clear" w:pos="425"/>
               </w:tabs>
               <w:spacing w:after="0" w:line="240" w:lineRule="auto"/>
-              <w:ind w:left="425" w:leftChars="0" w:hanging="425" w:firstLineChars="0"/>
+              <w:ind w:left="425" w:hanging="425"/>
               <w:rPr>
                 <w:color w:val="000000"/>
               </w:rPr>
@@ -1733,6 +1491,7 @@
             <w:pPr>
               <w:pStyle w:val="184"/>
               <w:numPr>
+                <w:ilvl w:val="0"/>
                 <w:numId w:val="0"/>
               </w:numPr>
               <w:pBdr>
@@ -1743,7 +1502,6 @@
                 <w:between w:val="none" w:color="auto" w:sz="0" w:space="0"/>
               </w:pBdr>
               <w:spacing w:after="0" w:line="240" w:lineRule="auto"/>
-              <w:ind w:leftChars="0"/>
               <w:rPr>
                 <w:color w:val="000000"/>
               </w:rPr>
@@ -1890,7 +1648,7 @@
                 <w:tab w:val="clear" w:pos="425"/>
               </w:tabs>
               <w:spacing w:after="0" w:line="240" w:lineRule="auto"/>
-              <w:ind w:left="425" w:leftChars="0" w:hanging="425" w:firstLineChars="0"/>
+              <w:ind w:left="425" w:hanging="425"/>
               <w:rPr>
                 <w:color w:val="000000"/>
               </w:rPr>
@@ -1920,7 +1678,7 @@
                 <w:tab w:val="clear" w:pos="425"/>
               </w:tabs>
               <w:spacing w:after="0" w:line="240" w:lineRule="auto"/>
-              <w:ind w:left="425" w:leftChars="0" w:hanging="425" w:firstLineChars="0"/>
+              <w:ind w:left="425" w:hanging="425"/>
               <w:rPr>
                 <w:color w:val="000000"/>
               </w:rPr>
@@ -1930,26 +1688,13 @@
                 <w:rFonts w:hint="default"/>
                 <w:color w:val="000000"/>
               </w:rPr>
-              <w:t>Wang, D. &amp; Brown, G. J., (2006). Computational Auditory Scene Analysis. New Jersey: John Wiley &amp;</w:t>
+              <w:t>Wang, D. &amp; Brown, G. J., (2006). Computational Auditory Scene Analysis. New Jersey: John Wiley &amp; Sons.</w:t>
             </w:r>
-            <w:r>
-              <w:rPr>
-                <w:rFonts w:hint="default"/>
-                <w:color w:val="000000"/>
-              </w:rPr>
-              <w:t xml:space="preserve"> </w:t>
-            </w:r>
-            <w:r>
-              <w:rPr>
-                <w:rFonts w:hint="default"/>
-                <w:color w:val="000000"/>
-              </w:rPr>
-              <w:t>Sons.</w:t>
-            </w:r>
           </w:p>
           <w:p>
             <w:pPr>
               <w:numPr>
+                <w:ilvl w:val="0"/>
                 <w:numId w:val="0"/>
               </w:numPr>
               <w:pBdr>
@@ -1960,7 +1705,6 @@
                 <w:between w:val="none" w:color="auto" w:sz="0" w:space="0"/>
               </w:pBdr>
               <w:spacing w:after="0" w:line="240" w:lineRule="auto"/>
-              <w:ind w:leftChars="0"/>
               <w:rPr>
                 <w:color w:val="000000"/>
               </w:rPr>
@@ -2101,19 +1845,7 @@
               <w:rPr>
                 <w:rFonts w:hint="default"/>
               </w:rPr>
-              <w:t>Al-Azhar, M. N. (2011). Audio Forensic: Theory And Analysis. Jakarta: Pusat Laboratorium Forensik Polri</w:t>
-            </w:r>
-            <w:r>
-              <w:rPr>
-                <w:rFonts w:hint="default"/>
-              </w:rPr>
-              <w:t xml:space="preserve"> </w:t>
-            </w:r>
-            <w:r>
-              <w:rPr>
-                <w:rFonts w:hint="default"/>
-              </w:rPr>
-              <w:t>Bidang Fisika Dan Komputer Forensik.</w:t>
+              <w:t>Al-Azhar, M. N. (2011). Audio Forensic: Theory And Analysis. Jakarta: Pusat Laboratorium Forensik Polri Bidang Fisika Dan Komputer Forensik.</w:t>
             </w:r>
           </w:p>
         </w:tc>
@@ -2272,7 +2004,7 @@
                 <w:ilvl w:val="0"/>
                 <w:numId w:val="6"/>
               </w:numPr>
-              <w:ind w:left="300" w:leftChars="0" w:hanging="360" w:firstLineChars="0"/>
+              <w:ind w:left="300" w:hanging="360"/>
             </w:pPr>
             <w:r>
               <w:rPr>
@@ -2280,8 +2012,6 @@
               </w:rPr>
               <w:t>TE201416 - Sinyal dan Sistem</w:t>
             </w:r>
-            <w:bookmarkStart w:id="0" w:name="_GoBack"/>
-            <w:bookmarkEnd w:id="0"/>
           </w:p>
         </w:tc>
       </w:tr>
@@ -2509,6 +2239,12 @@
             <w:insideH w:val="single" w:color="auto" w:sz="4" w:space="0"/>
             <w:insideV w:val="single" w:color="auto" w:sz="4" w:space="0"/>
           </w:tblBorders>
+          <w:tblCellMar>
+            <w:top w:w="0" w:type="dxa"/>
+            <w:left w:w="108" w:type="dxa"/>
+            <w:bottom w:w="0" w:type="dxa"/>
+            <w:right w:w="108" w:type="dxa"/>
+          </w:tblCellMar>
         </w:tblPrEx>
         <w:trPr>
           <w:gridAfter w:val="1"/>
@@ -2725,6 +2461,12 @@
             <w:insideH w:val="single" w:color="auto" w:sz="4" w:space="0"/>
             <w:insideV w:val="single" w:color="auto" w:sz="4" w:space="0"/>
           </w:tblBorders>
+          <w:tblCellMar>
+            <w:top w:w="0" w:type="dxa"/>
+            <w:left w:w="108" w:type="dxa"/>
+            <w:bottom w:w="0" w:type="dxa"/>
+            <w:right w:w="108" w:type="dxa"/>
+          </w:tblCellMar>
         </w:tblPrEx>
         <w:trPr>
           <w:gridAfter w:val="1"/>
@@ -2925,6 +2667,12 @@
             <w:insideH w:val="single" w:color="auto" w:sz="4" w:space="0"/>
             <w:insideV w:val="single" w:color="auto" w:sz="4" w:space="0"/>
           </w:tblBorders>
+          <w:tblCellMar>
+            <w:top w:w="0" w:type="dxa"/>
+            <w:left w:w="108" w:type="dxa"/>
+            <w:bottom w:w="0" w:type="dxa"/>
+            <w:right w:w="108" w:type="dxa"/>
+          </w:tblCellMar>
         </w:tblPrEx>
         <w:trPr>
           <w:gridAfter w:val="1"/>
@@ -3171,6 +2919,12 @@
             <w:insideH w:val="single" w:color="auto" w:sz="4" w:space="0"/>
             <w:insideV w:val="single" w:color="auto" w:sz="4" w:space="0"/>
           </w:tblBorders>
+          <w:tblCellMar>
+            <w:top w:w="0" w:type="dxa"/>
+            <w:left w:w="108" w:type="dxa"/>
+            <w:bottom w:w="0" w:type="dxa"/>
+            <w:right w:w="108" w:type="dxa"/>
+          </w:tblCellMar>
         </w:tblPrEx>
         <w:trPr>
           <w:gridAfter w:val="1"/>
@@ -3444,6 +3198,12 @@
             <w:insideH w:val="single" w:color="auto" w:sz="4" w:space="0"/>
             <w:insideV w:val="single" w:color="auto" w:sz="4" w:space="0"/>
           </w:tblBorders>
+          <w:tblCellMar>
+            <w:top w:w="0" w:type="dxa"/>
+            <w:left w:w="108" w:type="dxa"/>
+            <w:bottom w:w="0" w:type="dxa"/>
+            <w:right w:w="108" w:type="dxa"/>
+          </w:tblCellMar>
         </w:tblPrEx>
         <w:trPr>
           <w:gridAfter w:val="1"/>
@@ -3734,6 +3494,12 @@
             <w:insideH w:val="single" w:color="auto" w:sz="4" w:space="0"/>
             <w:insideV w:val="single" w:color="auto" w:sz="4" w:space="0"/>
           </w:tblBorders>
+          <w:tblCellMar>
+            <w:top w:w="0" w:type="dxa"/>
+            <w:left w:w="108" w:type="dxa"/>
+            <w:bottom w:w="0" w:type="dxa"/>
+            <w:right w:w="108" w:type="dxa"/>
+          </w:tblCellMar>
         </w:tblPrEx>
         <w:trPr>
           <w:gridAfter w:val="1"/>
@@ -4033,6 +3799,12 @@
             <w:insideH w:val="single" w:color="auto" w:sz="4" w:space="0"/>
             <w:insideV w:val="single" w:color="auto" w:sz="4" w:space="0"/>
           </w:tblBorders>
+          <w:tblCellMar>
+            <w:top w:w="0" w:type="dxa"/>
+            <w:left w:w="108" w:type="dxa"/>
+            <w:bottom w:w="0" w:type="dxa"/>
+            <w:right w:w="108" w:type="dxa"/>
+          </w:tblCellMar>
         </w:tblPrEx>
         <w:trPr>
           <w:gridAfter w:val="1"/>
@@ -4072,29 +3844,196 @@
           <w:p>
             <w:pPr>
               <w:spacing w:after="0" w:line="240" w:lineRule="auto"/>
-              <w:jc w:val="center"/>
+              <w:jc w:val="left"/>
               <w:rPr>
                 <w:rFonts w:eastAsia="Quattrocento Sans" w:asciiTheme="majorHAnsi" w:hAnsiTheme="majorHAnsi" w:cstheme="majorHAnsi"/>
                 <w:b/>
               </w:rPr>
             </w:pPr>
+            <w:r>
+              <w:rPr>
+                <w:rFonts w:eastAsia="Quattrocento Sans" w:asciiTheme="majorHAnsi" w:hAnsiTheme="majorHAnsi" w:cstheme="majorHAnsi"/>
+                <w:b w:val="0"/>
+              </w:rPr>
+              <w:t>Mahasiswa mampu menejelaskan konsep dasar sinyal dan sistem audio</w:t>
+            </w:r>
           </w:p>
         </w:tc>
         <w:tc>
           <w:tcPr>
             <w:tcW w:w="1800" w:type="dxa"/>
             <w:noWrap w:val="0"/>
-            <w:vAlign w:val="center"/>
+            <w:vAlign w:val="top"/>
           </w:tcPr>
           <w:p>
             <w:pPr>
               <w:spacing w:after="0" w:line="240" w:lineRule="auto"/>
-              <w:jc w:val="center"/>
-              <w:rPr>
-                <w:rFonts w:eastAsia="Quattrocento Sans" w:asciiTheme="majorHAnsi" w:hAnsiTheme="majorHAnsi" w:cstheme="majorHAnsi"/>
+              <w:jc w:val="both"/>
+              <w:rPr>
+                <w:rFonts w:hint="default" w:eastAsia="Quattrocento Sans" w:asciiTheme="majorHAnsi" w:hAnsiTheme="majorHAnsi" w:cstheme="majorHAnsi"/>
                 <w:bCs/>
               </w:rPr>
             </w:pPr>
+            <w:r>
+              <w:rPr>
+                <w:rFonts w:hint="default" w:eastAsia="Quattrocento Sans" w:asciiTheme="majorHAnsi" w:hAnsiTheme="majorHAnsi" w:cstheme="majorHAnsi"/>
+                <w:bCs/>
+              </w:rPr>
+              <w:t>Kontrak perkuliahan;</w:t>
+            </w:r>
+          </w:p>
+          <w:p>
+            <w:pPr>
+              <w:spacing w:after="0" w:line="240" w:lineRule="auto"/>
+              <w:jc w:val="both"/>
+              <w:rPr>
+                <w:rFonts w:hint="default" w:eastAsia="Quattrocento Sans" w:asciiTheme="majorHAnsi" w:hAnsiTheme="majorHAnsi" w:cstheme="majorHAnsi"/>
+                <w:bCs/>
+              </w:rPr>
+            </w:pPr>
+            <w:r>
+              <w:rPr>
+                <w:rFonts w:hint="default" w:eastAsia="Quattrocento Sans" w:asciiTheme="majorHAnsi" w:hAnsiTheme="majorHAnsi" w:cstheme="majorHAnsi"/>
+                <w:bCs/>
+              </w:rPr>
+              <w:t>Pengantar audio forensik;</w:t>
+            </w:r>
+          </w:p>
+          <w:p>
+            <w:pPr>
+              <w:spacing w:after="0" w:line="240" w:lineRule="auto"/>
+              <w:jc w:val="both"/>
+              <w:rPr>
+                <w:rFonts w:hint="default" w:eastAsia="Quattrocento Sans" w:asciiTheme="majorHAnsi" w:hAnsiTheme="majorHAnsi" w:cstheme="majorHAnsi"/>
+                <w:bCs/>
+              </w:rPr>
+            </w:pPr>
+            <w:r>
+              <w:rPr>
+                <w:rFonts w:hint="default" w:eastAsia="Quattrocento Sans" w:asciiTheme="majorHAnsi" w:hAnsiTheme="majorHAnsi" w:cstheme="majorHAnsi"/>
+                <w:bCs/>
+              </w:rPr>
+              <w:t>Bunyi;</w:t>
+            </w:r>
+          </w:p>
+          <w:p>
+            <w:pPr>
+              <w:spacing w:after="0" w:line="240" w:lineRule="auto"/>
+              <w:jc w:val="both"/>
+              <w:rPr>
+                <w:rFonts w:hint="default" w:eastAsia="Quattrocento Sans" w:asciiTheme="majorHAnsi" w:hAnsiTheme="majorHAnsi" w:cstheme="majorHAnsi"/>
+                <w:bCs/>
+              </w:rPr>
+            </w:pPr>
+            <w:r>
+              <w:rPr>
+                <w:rFonts w:hint="default" w:eastAsia="Quattrocento Sans" w:asciiTheme="majorHAnsi" w:hAnsiTheme="majorHAnsi" w:cstheme="majorHAnsi"/>
+                <w:bCs/>
+              </w:rPr>
+              <w:t>Tingkat tekanan bunyi (TTB);</w:t>
+            </w:r>
+          </w:p>
+          <w:p>
+            <w:pPr>
+              <w:spacing w:after="0" w:line="240" w:lineRule="auto"/>
+              <w:jc w:val="both"/>
+              <w:rPr>
+                <w:rFonts w:hint="default" w:eastAsia="Quattrocento Sans" w:asciiTheme="majorHAnsi" w:hAnsiTheme="majorHAnsi" w:cstheme="majorHAnsi"/>
+                <w:bCs/>
+              </w:rPr>
+            </w:pPr>
+            <w:r>
+              <w:rPr>
+                <w:rFonts w:hint="default" w:eastAsia="Quattrocento Sans" w:asciiTheme="majorHAnsi" w:hAnsiTheme="majorHAnsi" w:cstheme="majorHAnsi"/>
+                <w:bCs/>
+              </w:rPr>
+              <w:t>Panjang gelombang, frekuensi dan spektrum;</w:t>
+            </w:r>
+          </w:p>
+          <w:p>
+            <w:pPr>
+              <w:spacing w:after="0" w:line="240" w:lineRule="auto"/>
+              <w:jc w:val="both"/>
+              <w:rPr>
+                <w:rFonts w:hint="default" w:eastAsia="Quattrocento Sans" w:asciiTheme="majorHAnsi" w:hAnsiTheme="majorHAnsi" w:cstheme="majorHAnsi"/>
+                <w:bCs/>
+              </w:rPr>
+            </w:pPr>
+            <w:r>
+              <w:rPr>
+                <w:rFonts w:hint="default" w:eastAsia="Quattrocento Sans" w:asciiTheme="majorHAnsi" w:hAnsiTheme="majorHAnsi" w:cstheme="majorHAnsi"/>
+                <w:bCs/>
+              </w:rPr>
+              <w:t>Propagasi gelombang dan penyebaran sperikal (refleksi, reverberasi, keterarahan mikrofon);</w:t>
+            </w:r>
+          </w:p>
+          <w:p>
+            <w:pPr>
+              <w:spacing w:after="0" w:line="240" w:lineRule="auto"/>
+              <w:jc w:val="both"/>
+              <w:rPr>
+                <w:rFonts w:hint="default" w:eastAsia="Quattrocento Sans" w:asciiTheme="majorHAnsi" w:hAnsiTheme="majorHAnsi" w:cstheme="majorHAnsi"/>
+                <w:bCs/>
+              </w:rPr>
+            </w:pPr>
+            <w:r>
+              <w:rPr>
+                <w:rFonts w:hint="default" w:eastAsia="Quattrocento Sans" w:asciiTheme="majorHAnsi" w:hAnsiTheme="majorHAnsi" w:cstheme="majorHAnsi"/>
+                <w:bCs/>
+              </w:rPr>
+              <w:t>Karakteristik pendengaran manusia (Anatomi dan fisiologi telinga, psikoakustik, pembebanan frekuensi dalam pengukuran TTB, speech intelligibility);</w:t>
+            </w:r>
+          </w:p>
+          <w:p>
+            <w:pPr>
+              <w:spacing w:after="0" w:line="240" w:lineRule="auto"/>
+              <w:jc w:val="both"/>
+              <w:rPr>
+                <w:rFonts w:hint="default" w:eastAsia="Quattrocento Sans" w:asciiTheme="majorHAnsi" w:hAnsiTheme="majorHAnsi" w:cstheme="majorHAnsi"/>
+                <w:bCs/>
+              </w:rPr>
+            </w:pPr>
+            <w:r>
+              <w:rPr>
+                <w:rFonts w:hint="default" w:eastAsia="Quattrocento Sans" w:asciiTheme="majorHAnsi" w:hAnsiTheme="majorHAnsi" w:cstheme="majorHAnsi"/>
+                <w:bCs/>
+              </w:rPr>
+              <w:t>Pengolahan sinyal;</w:t>
+            </w:r>
+          </w:p>
+          <w:p>
+            <w:pPr>
+              <w:spacing w:after="0" w:line="240" w:lineRule="auto"/>
+              <w:jc w:val="both"/>
+              <w:rPr>
+                <w:rFonts w:hint="default" w:eastAsia="Quattrocento Sans" w:asciiTheme="majorHAnsi" w:hAnsiTheme="majorHAnsi" w:cstheme="majorHAnsi"/>
+                <w:bCs/>
+              </w:rPr>
+            </w:pPr>
+            <w:r>
+              <w:rPr>
+                <w:rFonts w:hint="default" w:eastAsia="Quattrocento Sans" w:asciiTheme="majorHAnsi" w:hAnsiTheme="majorHAnsi" w:cstheme="majorHAnsi"/>
+                <w:bCs/>
+              </w:rPr>
+              <w:t>Digital audio;</w:t>
+            </w:r>
+          </w:p>
+          <w:p>
+            <w:pPr>
+              <w:spacing w:after="0" w:line="240" w:lineRule="auto"/>
+              <w:jc w:val="both"/>
+              <w:rPr>
+                <w:rFonts w:hint="default" w:eastAsia="Quattrocento Sans" w:asciiTheme="majorHAnsi" w:hAnsiTheme="majorHAnsi" w:cstheme="majorHAnsi"/>
+                <w:bCs/>
+              </w:rPr>
+            </w:pPr>
+            <w:r>
+              <w:rPr>
+                <w:rFonts w:hint="default" w:eastAsia="Quattrocento Sans" w:asciiTheme="majorHAnsi" w:hAnsiTheme="majorHAnsi" w:cstheme="majorHAnsi"/>
+                <w:bCs/>
+              </w:rPr>
+              <w:t>Perceptual audio coding.</w:t>
+            </w:r>
           </w:p>
         </w:tc>
         <w:tc>
@@ -4227,6 +4166,12 @@
             <w:insideH w:val="single" w:color="auto" w:sz="4" w:space="0"/>
             <w:insideV w:val="single" w:color="auto" w:sz="4" w:space="0"/>
           </w:tblBorders>
+          <w:tblCellMar>
+            <w:top w:w="0" w:type="dxa"/>
+            <w:left w:w="108" w:type="dxa"/>
+            <w:bottom w:w="0" w:type="dxa"/>
+            <w:right w:w="108" w:type="dxa"/>
+          </w:tblCellMar>
         </w:tblPrEx>
         <w:trPr>
           <w:gridAfter w:val="1"/>
@@ -4266,27 +4211,104 @@
           <w:p>
             <w:pPr>
               <w:spacing w:after="0" w:line="240" w:lineRule="auto"/>
-              <w:jc w:val="center"/>
-              <w:rPr>
-                <w:rFonts w:eastAsia="Quattrocento Sans" w:asciiTheme="majorHAnsi" w:hAnsiTheme="majorHAnsi" w:cstheme="majorHAnsi"/>
-                <w:b/>
-              </w:rPr>
-            </w:pPr>
+              <w:jc w:val="left"/>
+              <w:rPr>
+                <w:rFonts w:hint="default" w:eastAsia="Quattrocento Sans" w:asciiTheme="majorHAnsi" w:hAnsiTheme="majorHAnsi" w:cstheme="majorHAnsi"/>
+                <w:b w:val="0"/>
+                <w:bCs/>
+              </w:rPr>
+            </w:pPr>
+            <w:r>
+              <w:rPr>
+                <w:rFonts w:hint="default" w:eastAsia="Quattrocento Sans" w:asciiTheme="majorHAnsi" w:hAnsiTheme="majorHAnsi" w:cstheme="majorHAnsi"/>
+                <w:b w:val="0"/>
+                <w:bCs/>
+              </w:rPr>
+              <w:t>Mahasiswa mampu menjelaskan sejarah audio forensik</w:t>
+            </w:r>
           </w:p>
         </w:tc>
         <w:tc>
           <w:tcPr>
             <w:tcW w:w="1800" w:type="dxa"/>
             <w:noWrap w:val="0"/>
-            <w:vAlign w:val="center"/>
+            <w:vAlign w:val="top"/>
           </w:tcPr>
           <w:p>
             <w:pPr>
               <w:spacing w:after="0" w:line="240" w:lineRule="auto"/>
-              <w:jc w:val="center"/>
-              <w:rPr>
-                <w:rFonts w:eastAsia="Quattrocento Sans" w:asciiTheme="majorHAnsi" w:hAnsiTheme="majorHAnsi" w:cstheme="majorHAnsi"/>
-                <w:b/>
+              <w:jc w:val="both"/>
+              <w:rPr>
+                <w:rFonts w:hint="default" w:eastAsia="Quattrocento Sans" w:asciiTheme="majorHAnsi" w:hAnsiTheme="majorHAnsi" w:cstheme="majorHAnsi"/>
+                <w:b w:val="0"/>
+                <w:bCs/>
+              </w:rPr>
+            </w:pPr>
+            <w:r>
+              <w:rPr>
+                <w:rFonts w:hint="default" w:eastAsia="Quattrocento Sans" w:asciiTheme="majorHAnsi" w:hAnsiTheme="majorHAnsi" w:cstheme="majorHAnsi"/>
+                <w:b w:val="0"/>
+                <w:bCs/>
+              </w:rPr>
+              <w:t>Kasus McKeever;</w:t>
+            </w:r>
+          </w:p>
+          <w:p>
+            <w:pPr>
+              <w:spacing w:after="0" w:line="240" w:lineRule="auto"/>
+              <w:jc w:val="both"/>
+              <w:rPr>
+                <w:rFonts w:hint="default" w:eastAsia="Quattrocento Sans" w:asciiTheme="majorHAnsi" w:hAnsiTheme="majorHAnsi" w:cstheme="majorHAnsi"/>
+                <w:b w:val="0"/>
+                <w:bCs/>
+              </w:rPr>
+            </w:pPr>
+            <w:r>
+              <w:rPr>
+                <w:rFonts w:hint="default" w:eastAsia="Quattrocento Sans" w:asciiTheme="majorHAnsi" w:hAnsiTheme="majorHAnsi" w:cstheme="majorHAnsi"/>
+                <w:b w:val="0"/>
+                <w:bCs/>
+              </w:rPr>
+              <w:t>Kasus McMillan;</w:t>
+            </w:r>
+          </w:p>
+          <w:p>
+            <w:pPr>
+              <w:spacing w:after="0" w:line="240" w:lineRule="auto"/>
+              <w:jc w:val="both"/>
+              <w:rPr>
+                <w:rFonts w:hint="default" w:eastAsia="Quattrocento Sans" w:asciiTheme="majorHAnsi" w:hAnsiTheme="majorHAnsi" w:cstheme="majorHAnsi"/>
+                <w:b w:val="0"/>
+                <w:bCs/>
+              </w:rPr>
+            </w:pPr>
+            <w:r>
+              <w:rPr>
+                <w:rFonts w:hint="default" w:eastAsia="Quattrocento Sans" w:asciiTheme="majorHAnsi" w:hAnsiTheme="majorHAnsi" w:cstheme="majorHAnsi"/>
+                <w:b w:val="0"/>
+                <w:bCs/>
+              </w:rPr>
+              <w:t>Prosedur</w:t>
+            </w:r>
+            <w:bookmarkStart w:id="0" w:name="_GoBack"/>
+            <w:bookmarkEnd w:id="0"/>
+            <w:r>
+              <w:rPr>
+                <w:rFonts w:hint="default" w:eastAsia="Quattrocento Sans" w:asciiTheme="majorHAnsi" w:hAnsiTheme="majorHAnsi" w:cstheme="majorHAnsi"/>
+                <w:b w:val="0"/>
+                <w:bCs/>
+              </w:rPr>
+              <w:t xml:space="preserve"> FBI;</w:t>
+            </w:r>
+          </w:p>
+          <w:p>
+            <w:pPr>
+              <w:spacing w:after="0" w:line="240" w:lineRule="auto"/>
+              <w:jc w:val="both"/>
+              <w:rPr>
+                <w:rFonts w:hint="default" w:eastAsia="Quattrocento Sans" w:asciiTheme="majorHAnsi" w:hAnsiTheme="majorHAnsi" w:cstheme="majorHAnsi"/>
+                <w:b w:val="0"/>
+                <w:bCs/>
               </w:rPr>
             </w:pPr>
           </w:p>
@@ -4421,6 +4443,12 @@
             <w:insideH w:val="single" w:color="auto" w:sz="4" w:space="0"/>
             <w:insideV w:val="single" w:color="auto" w:sz="4" w:space="0"/>
           </w:tblBorders>
+          <w:tblCellMar>
+            <w:top w:w="0" w:type="dxa"/>
+            <w:left w:w="108" w:type="dxa"/>
+            <w:bottom w:w="0" w:type="dxa"/>
+            <w:right w:w="108" w:type="dxa"/>
+          </w:tblCellMar>
         </w:tblPrEx>
         <w:trPr>
           <w:gridAfter w:val="1"/>
@@ -4460,7 +4488,7 @@
           <w:p>
             <w:pPr>
               <w:spacing w:after="0" w:line="240" w:lineRule="auto"/>
-              <w:jc w:val="center"/>
+              <w:jc w:val="left"/>
               <w:rPr>
                 <w:rFonts w:eastAsia="Quattrocento Sans" w:asciiTheme="majorHAnsi" w:hAnsiTheme="majorHAnsi" w:cstheme="majorHAnsi"/>
                 <w:b/>
@@ -4615,6 +4643,12 @@
             <w:insideH w:val="single" w:color="auto" w:sz="4" w:space="0"/>
             <w:insideV w:val="single" w:color="auto" w:sz="4" w:space="0"/>
           </w:tblBorders>
+          <w:tblCellMar>
+            <w:top w:w="0" w:type="dxa"/>
+            <w:left w:w="108" w:type="dxa"/>
+            <w:bottom w:w="0" w:type="dxa"/>
+            <w:right w:w="108" w:type="dxa"/>
+          </w:tblCellMar>
         </w:tblPrEx>
         <w:trPr>
           <w:gridAfter w:val="1"/>
@@ -4809,6 +4843,12 @@
             <w:insideH w:val="single" w:color="auto" w:sz="4" w:space="0"/>
             <w:insideV w:val="single" w:color="auto" w:sz="4" w:space="0"/>
           </w:tblBorders>
+          <w:tblCellMar>
+            <w:top w:w="0" w:type="dxa"/>
+            <w:left w:w="108" w:type="dxa"/>
+            <w:bottom w:w="0" w:type="dxa"/>
+            <w:right w:w="108" w:type="dxa"/>
+          </w:tblCellMar>
         </w:tblPrEx>
         <w:trPr>
           <w:trHeight w:val="432" w:hRule="atLeast"/>
@@ -4875,6 +4915,12 @@
             <w:insideH w:val="single" w:color="auto" w:sz="4" w:space="0"/>
             <w:insideV w:val="single" w:color="auto" w:sz="4" w:space="0"/>
           </w:tblBorders>
+          <w:tblCellMar>
+            <w:top w:w="0" w:type="dxa"/>
+            <w:left w:w="108" w:type="dxa"/>
+            <w:bottom w:w="0" w:type="dxa"/>
+            <w:right w:w="108" w:type="dxa"/>
+          </w:tblCellMar>
         </w:tblPrEx>
         <w:trPr>
           <w:gridAfter w:val="1"/>
@@ -5069,6 +5115,12 @@
             <w:insideH w:val="single" w:color="auto" w:sz="4" w:space="0"/>
             <w:insideV w:val="single" w:color="auto" w:sz="4" w:space="0"/>
           </w:tblBorders>
+          <w:tblCellMar>
+            <w:top w:w="0" w:type="dxa"/>
+            <w:left w:w="108" w:type="dxa"/>
+            <w:bottom w:w="0" w:type="dxa"/>
+            <w:right w:w="108" w:type="dxa"/>
+          </w:tblCellMar>
         </w:tblPrEx>
         <w:trPr>
           <w:gridAfter w:val="1"/>
@@ -5263,6 +5315,12 @@
             <w:insideH w:val="single" w:color="auto" w:sz="4" w:space="0"/>
             <w:insideV w:val="single" w:color="auto" w:sz="4" w:space="0"/>
           </w:tblBorders>
+          <w:tblCellMar>
+            <w:top w:w="0" w:type="dxa"/>
+            <w:left w:w="108" w:type="dxa"/>
+            <w:bottom w:w="0" w:type="dxa"/>
+            <w:right w:w="108" w:type="dxa"/>
+          </w:tblCellMar>
         </w:tblPrEx>
         <w:trPr>
           <w:gridAfter w:val="1"/>
@@ -5457,6 +5515,12 @@
             <w:insideH w:val="single" w:color="auto" w:sz="4" w:space="0"/>
             <w:insideV w:val="single" w:color="auto" w:sz="4" w:space="0"/>
           </w:tblBorders>
+          <w:tblCellMar>
+            <w:top w:w="0" w:type="dxa"/>
+            <w:left w:w="108" w:type="dxa"/>
+            <w:bottom w:w="0" w:type="dxa"/>
+            <w:right w:w="108" w:type="dxa"/>
+          </w:tblCellMar>
         </w:tblPrEx>
         <w:trPr>
           <w:gridAfter w:val="1"/>
@@ -5651,6 +5715,12 @@
             <w:insideH w:val="single" w:color="auto" w:sz="4" w:space="0"/>
             <w:insideV w:val="single" w:color="auto" w:sz="4" w:space="0"/>
           </w:tblBorders>
+          <w:tblCellMar>
+            <w:top w:w="0" w:type="dxa"/>
+            <w:left w:w="108" w:type="dxa"/>
+            <w:bottom w:w="0" w:type="dxa"/>
+            <w:right w:w="108" w:type="dxa"/>
+          </w:tblCellMar>
         </w:tblPrEx>
         <w:trPr>
           <w:gridAfter w:val="1"/>
@@ -5845,6 +5915,12 @@
             <w:insideH w:val="single" w:color="auto" w:sz="4" w:space="0"/>
             <w:insideV w:val="single" w:color="auto" w:sz="4" w:space="0"/>
           </w:tblBorders>
+          <w:tblCellMar>
+            <w:top w:w="0" w:type="dxa"/>
+            <w:left w:w="108" w:type="dxa"/>
+            <w:bottom w:w="0" w:type="dxa"/>
+            <w:right w:w="108" w:type="dxa"/>
+          </w:tblCellMar>
         </w:tblPrEx>
         <w:trPr>
           <w:gridAfter w:val="1"/>
@@ -6039,6 +6115,12 @@
             <w:insideH w:val="single" w:color="auto" w:sz="4" w:space="0"/>
             <w:insideV w:val="single" w:color="auto" w:sz="4" w:space="0"/>
           </w:tblBorders>
+          <w:tblCellMar>
+            <w:top w:w="0" w:type="dxa"/>
+            <w:left w:w="108" w:type="dxa"/>
+            <w:bottom w:w="0" w:type="dxa"/>
+            <w:right w:w="108" w:type="dxa"/>
+          </w:tblCellMar>
         </w:tblPrEx>
         <w:trPr>
           <w:gridAfter w:val="1"/>
@@ -6233,6 +6315,12 @@
             <w:insideH w:val="single" w:color="auto" w:sz="4" w:space="0"/>
             <w:insideV w:val="single" w:color="auto" w:sz="4" w:space="0"/>
           </w:tblBorders>
+          <w:tblCellMar>
+            <w:top w:w="0" w:type="dxa"/>
+            <w:left w:w="108" w:type="dxa"/>
+            <w:bottom w:w="0" w:type="dxa"/>
+            <w:right w:w="108" w:type="dxa"/>
+          </w:tblCellMar>
         </w:tblPrEx>
         <w:trPr>
           <w:trHeight w:val="432" w:hRule="atLeast"/>
@@ -8221,432 +8309,9 @@
 <file path=word/numbering.xml><?xml version="1.0" encoding="utf-8"?>
 <w:numbering xmlns:wpc="http://schemas.microsoft.com/office/word/2010/wordprocessingCanvas" xmlns:mc="http://schemas.openxmlformats.org/markup-compatibility/2006" xmlns:o="urn:schemas-microsoft-com:office:office" xmlns:r="http://schemas.openxmlformats.org/officeDocument/2006/relationships" xmlns:m="http://schemas.openxmlformats.org/officeDocument/2006/math" xmlns:v="urn:schemas-microsoft-com:vml" xmlns:wp14="http://schemas.microsoft.com/office/word/2010/wordprocessingDrawing" xmlns:wp="http://schemas.openxmlformats.org/drawingml/2006/wordprocessingDrawing" xmlns:w10="urn:schemas-microsoft-com:office:word" xmlns:w="http://schemas.openxmlformats.org/wordprocessingml/2006/main" xmlns:w14="http://schemas.microsoft.com/office/word/2010/wordml" xmlns:wpg="http://schemas.microsoft.com/office/word/2010/wordprocessingGroup" xmlns:wpi="http://schemas.microsoft.com/office/word/2010/wordprocessingInk" xmlns:wne="http://schemas.microsoft.com/office/word/2006/wordml" xmlns:wps="http://schemas.microsoft.com/office/word/2010/wordprocessingShape" xmlns:wpsCustomData="http://www.wps.cn/officeDocument/2013/wpsCustomData" mc:Ignorable="w14 wp14">
   <w:abstractNum w:abstractNumId="0">
-    <w:nsid w:val="B6DE7304"/>
-    <w:multiLevelType w:val="singleLevel"/>
-    <w:tmpl w:val="B6DE7304"/>
-    <w:lvl w:ilvl="0" w:tentative="0">
-      <w:start w:val="1"/>
-      <w:numFmt w:val="decimal"/>
-      <w:lvlText w:val="%1."/>
-      <w:lvlJc w:val="left"/>
-      <w:pPr>
-        <w:tabs>
-          <w:tab w:val="left" w:pos="425"/>
-        </w:tabs>
-        <w:ind w:left="425" w:leftChars="0" w:hanging="425" w:firstLineChars="0"/>
-      </w:pPr>
-      <w:rPr>
-        <w:rFonts w:hint="default"/>
-      </w:rPr>
-    </w:lvl>
-  </w:abstractNum>
-  <w:abstractNum w:abstractNumId="1">
-    <w:nsid w:val="BF5C749B"/>
-    <w:multiLevelType w:val="singleLevel"/>
-    <w:tmpl w:val="BF5C749B"/>
-    <w:lvl w:ilvl="0" w:tentative="0">
-      <w:start w:val="1"/>
-      <w:numFmt w:val="decimal"/>
-      <w:lvlText w:val="%1."/>
-      <w:lvlJc w:val="left"/>
-      <w:pPr>
-        <w:tabs>
-          <w:tab w:val="left" w:pos="425"/>
-        </w:tabs>
-        <w:ind w:left="425" w:leftChars="0" w:hanging="425" w:firstLineChars="0"/>
-      </w:pPr>
-      <w:rPr>
-        <w:rFonts w:hint="default"/>
-      </w:rPr>
-    </w:lvl>
-  </w:abstractNum>
-  <w:abstractNum w:abstractNumId="2">
-    <w:nsid w:val="F3FE4CF7"/>
-    <w:multiLevelType w:val="singleLevel"/>
-    <w:tmpl w:val="F3FE4CF7"/>
-    <w:lvl w:ilvl="0" w:tentative="0">
-      <w:start w:val="1"/>
-      <w:numFmt w:val="decimal"/>
-      <w:lvlText w:val="%1."/>
-      <w:lvlJc w:val="left"/>
-      <w:pPr>
-        <w:tabs>
-          <w:tab w:val="left" w:pos="5"/>
-        </w:tabs>
-        <w:ind w:left="5" w:leftChars="0" w:hanging="425" w:firstLineChars="0"/>
-      </w:pPr>
-      <w:rPr>
-        <w:rFonts w:hint="default"/>
-      </w:rPr>
-    </w:lvl>
-  </w:abstractNum>
-  <w:abstractNum w:abstractNumId="3">
-    <w:nsid w:val="F5EFE122"/>
+    <w:nsid w:val="DDEA4F96"/>
     <w:multiLevelType w:val="multilevel"/>
-    <w:tmpl w:val="F5EFE122"/>
-    <w:lvl w:ilvl="0" w:tentative="0">
-      <w:start w:val="1"/>
-      <w:numFmt w:val="decimal"/>
-      <w:lvlText w:val="%1."/>
-      <w:lvlJc w:val="left"/>
-      <w:pPr>
-        <w:tabs>
-          <w:tab w:val="left" w:pos="425"/>
-        </w:tabs>
-        <w:ind w:left="425" w:hanging="425"/>
-      </w:pPr>
-      <w:rPr>
-        <w:rFonts w:hint="default"/>
-      </w:rPr>
-    </w:lvl>
-    <w:lvl w:ilvl="1" w:tentative="0">
-      <w:start w:val="1"/>
-      <w:numFmt w:val="lowerLetter"/>
-      <w:lvlText w:val="%2)"/>
-      <w:lvlJc w:val="left"/>
-      <w:pPr>
-        <w:tabs>
-          <w:tab w:val="left" w:pos="840"/>
-        </w:tabs>
-        <w:ind w:left="840" w:hanging="420"/>
-      </w:pPr>
-      <w:rPr>
-        <w:rFonts w:hint="default"/>
-      </w:rPr>
-    </w:lvl>
-    <w:lvl w:ilvl="2" w:tentative="0">
-      <w:start w:val="1"/>
-      <w:numFmt w:val="lowerRoman"/>
-      <w:lvlText w:val="%3."/>
-      <w:lvlJc w:val="left"/>
-      <w:pPr>
-        <w:tabs>
-          <w:tab w:val="left" w:pos="1260"/>
-        </w:tabs>
-        <w:ind w:left="1260" w:hanging="420"/>
-      </w:pPr>
-      <w:rPr>
-        <w:rFonts w:hint="default"/>
-      </w:rPr>
-    </w:lvl>
-    <w:lvl w:ilvl="3" w:tentative="0">
-      <w:start w:val="1"/>
-      <w:numFmt w:val="decimal"/>
-      <w:lvlText w:val="%4."/>
-      <w:lvlJc w:val="left"/>
-      <w:pPr>
-        <w:tabs>
-          <w:tab w:val="left" w:pos="1680"/>
-        </w:tabs>
-        <w:ind w:left="1680" w:hanging="420"/>
-      </w:pPr>
-      <w:rPr>
-        <w:rFonts w:hint="default"/>
-      </w:rPr>
-    </w:lvl>
-    <w:lvl w:ilvl="4" w:tentative="0">
-      <w:start w:val="1"/>
-      <w:numFmt w:val="lowerLetter"/>
-      <w:lvlText w:val="%5)"/>
-      <w:lvlJc w:val="left"/>
-      <w:pPr>
-        <w:tabs>
-          <w:tab w:val="left" w:pos="2100"/>
-        </w:tabs>
-        <w:ind w:left="2100" w:hanging="420"/>
-      </w:pPr>
-      <w:rPr>
-        <w:rFonts w:hint="default"/>
-      </w:rPr>
-    </w:lvl>
-    <w:lvl w:ilvl="5" w:tentative="0">
-      <w:start w:val="1"/>
-      <w:numFmt w:val="lowerRoman"/>
-      <w:lvlText w:val="%6."/>
-      <w:lvlJc w:val="left"/>
-      <w:pPr>
-        <w:tabs>
-          <w:tab w:val="left" w:pos="2520"/>
-        </w:tabs>
-        <w:ind w:left="2520" w:hanging="420"/>
-      </w:pPr>
-      <w:rPr>
-        <w:rFonts w:hint="default"/>
-      </w:rPr>
-    </w:lvl>
-    <w:lvl w:ilvl="6" w:tentative="0">
-      <w:start w:val="1"/>
-      <w:numFmt w:val="decimal"/>
-      <w:lvlText w:val="%7."/>
-      <w:lvlJc w:val="left"/>
-      <w:pPr>
-        <w:tabs>
-          <w:tab w:val="left" w:pos="2940"/>
-        </w:tabs>
-        <w:ind w:left="2940" w:hanging="420"/>
-      </w:pPr>
-      <w:rPr>
-        <w:rFonts w:hint="default"/>
-      </w:rPr>
-    </w:lvl>
-    <w:lvl w:ilvl="7" w:tentative="0">
-      <w:start w:val="1"/>
-      <w:numFmt w:val="lowerLetter"/>
-      <w:lvlText w:val="%8)"/>
-      <w:lvlJc w:val="left"/>
-      <w:pPr>
-        <w:tabs>
-          <w:tab w:val="left" w:pos="3360"/>
-        </w:tabs>
-        <w:ind w:left="3360" w:hanging="420"/>
-      </w:pPr>
-      <w:rPr>
-        <w:rFonts w:hint="default"/>
-      </w:rPr>
-    </w:lvl>
-    <w:lvl w:ilvl="8" w:tentative="0">
-      <w:start w:val="1"/>
-      <w:numFmt w:val="lowerRoman"/>
-      <w:lvlText w:val="%9."/>
-      <w:lvlJc w:val="left"/>
-      <w:pPr>
-        <w:tabs>
-          <w:tab w:val="left" w:pos="3780"/>
-        </w:tabs>
-        <w:ind w:left="3780" w:hanging="420"/>
-      </w:pPr>
-      <w:rPr>
-        <w:rFonts w:hint="default"/>
-      </w:rPr>
-    </w:lvl>
-  </w:abstractNum>
-  <w:abstractNum w:abstractNumId="4">
-    <w:nsid w:val="FDBE181B"/>
-    <w:multiLevelType w:val="multilevel"/>
-    <w:tmpl w:val="FDBE181B"/>
-    <w:lvl w:ilvl="0" w:tentative="0">
-      <w:start w:val="1"/>
-      <w:numFmt w:val="bullet"/>
-      <w:lvlText w:val="●"/>
-      <w:lvlJc w:val="left"/>
-      <w:pPr>
-        <w:ind w:left="720" w:hanging="360"/>
-      </w:pPr>
-      <w:rPr>
-        <w:rFonts w:ascii="Noto Sans Symbols" w:hAnsi="Noto Sans Symbols" w:eastAsia="Noto Sans Symbols" w:cs="Noto Sans Symbols"/>
-      </w:rPr>
-    </w:lvl>
-    <w:lvl w:ilvl="1" w:tentative="0">
-      <w:start w:val="1"/>
-      <w:numFmt w:val="bullet"/>
-      <w:lvlText w:val="o"/>
-      <w:lvlJc w:val="left"/>
-      <w:pPr>
-        <w:ind w:left="1440" w:hanging="360"/>
-      </w:pPr>
-      <w:rPr>
-        <w:rFonts w:ascii="Courier New" w:hAnsi="Courier New" w:eastAsia="Courier New" w:cs="Courier New"/>
-      </w:rPr>
-    </w:lvl>
-    <w:lvl w:ilvl="2" w:tentative="0">
-      <w:start w:val="1"/>
-      <w:numFmt w:val="bullet"/>
-      <w:lvlText w:val="▪"/>
-      <w:lvlJc w:val="left"/>
-      <w:pPr>
-        <w:ind w:left="2160" w:hanging="360"/>
-      </w:pPr>
-      <w:rPr>
-        <w:rFonts w:ascii="Noto Sans Symbols" w:hAnsi="Noto Sans Symbols" w:eastAsia="Noto Sans Symbols" w:cs="Noto Sans Symbols"/>
-      </w:rPr>
-    </w:lvl>
-    <w:lvl w:ilvl="3" w:tentative="0">
-      <w:start w:val="1"/>
-      <w:numFmt w:val="bullet"/>
-      <w:lvlText w:val="●"/>
-      <w:lvlJc w:val="left"/>
-      <w:pPr>
-        <w:ind w:left="2880" w:hanging="360"/>
-      </w:pPr>
-      <w:rPr>
-        <w:rFonts w:ascii="Noto Sans Symbols" w:hAnsi="Noto Sans Symbols" w:eastAsia="Noto Sans Symbols" w:cs="Noto Sans Symbols"/>
-      </w:rPr>
-    </w:lvl>
-    <w:lvl w:ilvl="4" w:tentative="0">
-      <w:start w:val="1"/>
-      <w:numFmt w:val="bullet"/>
-      <w:lvlText w:val="o"/>
-      <w:lvlJc w:val="left"/>
-      <w:pPr>
-        <w:ind w:left="3600" w:hanging="360"/>
-      </w:pPr>
-      <w:rPr>
-        <w:rFonts w:ascii="Courier New" w:hAnsi="Courier New" w:eastAsia="Courier New" w:cs="Courier New"/>
-      </w:rPr>
-    </w:lvl>
-    <w:lvl w:ilvl="5" w:tentative="0">
-      <w:start w:val="1"/>
-      <w:numFmt w:val="bullet"/>
-      <w:lvlText w:val="▪"/>
-      <w:lvlJc w:val="left"/>
-      <w:pPr>
-        <w:ind w:left="4320" w:hanging="360"/>
-      </w:pPr>
-      <w:rPr>
-        <w:rFonts w:ascii="Noto Sans Symbols" w:hAnsi="Noto Sans Symbols" w:eastAsia="Noto Sans Symbols" w:cs="Noto Sans Symbols"/>
-      </w:rPr>
-    </w:lvl>
-    <w:lvl w:ilvl="6" w:tentative="0">
-      <w:start w:val="1"/>
-      <w:numFmt w:val="bullet"/>
-      <w:lvlText w:val="●"/>
-      <w:lvlJc w:val="left"/>
-      <w:pPr>
-        <w:ind w:left="5040" w:hanging="360"/>
-      </w:pPr>
-      <w:rPr>
-        <w:rFonts w:ascii="Noto Sans Symbols" w:hAnsi="Noto Sans Symbols" w:eastAsia="Noto Sans Symbols" w:cs="Noto Sans Symbols"/>
-      </w:rPr>
-    </w:lvl>
-    <w:lvl w:ilvl="7" w:tentative="0">
-      <w:start w:val="1"/>
-      <w:numFmt w:val="bullet"/>
-      <w:lvlText w:val="o"/>
-      <w:lvlJc w:val="left"/>
-      <w:pPr>
-        <w:ind w:left="5760" w:hanging="360"/>
-      </w:pPr>
-      <w:rPr>
-        <w:rFonts w:ascii="Courier New" w:hAnsi="Courier New" w:eastAsia="Courier New" w:cs="Courier New"/>
-      </w:rPr>
-    </w:lvl>
-    <w:lvl w:ilvl="8" w:tentative="0">
-      <w:start w:val="1"/>
-      <w:numFmt w:val="bullet"/>
-      <w:lvlText w:val="▪"/>
-      <w:lvlJc w:val="left"/>
-      <w:pPr>
-        <w:ind w:left="6480" w:hanging="360"/>
-      </w:pPr>
-      <w:rPr>
-        <w:rFonts w:ascii="Noto Sans Symbols" w:hAnsi="Noto Sans Symbols" w:eastAsia="Noto Sans Symbols" w:cs="Noto Sans Symbols"/>
-      </w:rPr>
-    </w:lvl>
-  </w:abstractNum>
-  <w:abstractNum w:abstractNumId="5">
-    <w:nsid w:val="FDFA9515"/>
-    <w:multiLevelType w:val="multilevel"/>
-    <w:tmpl w:val="FDFA9515"/>
-    <w:lvl w:ilvl="0" w:tentative="0">
-      <w:start w:val="1"/>
-      <w:numFmt w:val="decimal"/>
-      <w:lvlText w:val="%1."/>
-      <w:lvlJc w:val="left"/>
-      <w:pPr>
-        <w:ind w:left="720" w:hanging="360"/>
-      </w:pPr>
-    </w:lvl>
-    <w:lvl w:ilvl="1" w:tentative="0">
-      <w:start w:val="1"/>
-      <w:numFmt w:val="bullet"/>
-      <w:lvlText w:val="▪"/>
-      <w:lvlJc w:val="left"/>
-      <w:pPr>
-        <w:ind w:left="1440" w:hanging="360"/>
-      </w:pPr>
-      <w:rPr>
-        <w:rFonts w:ascii="Noto Sans Symbols" w:hAnsi="Noto Sans Symbols" w:eastAsia="Noto Sans Symbols" w:cs="Noto Sans Symbols"/>
-      </w:rPr>
-    </w:lvl>
-    <w:lvl w:ilvl="2" w:tentative="0">
-      <w:start w:val="1"/>
-      <w:numFmt w:val="bullet"/>
-      <w:lvlText w:val="▪"/>
-      <w:lvlJc w:val="left"/>
-      <w:pPr>
-        <w:ind w:left="2160" w:hanging="360"/>
-      </w:pPr>
-      <w:rPr>
-        <w:rFonts w:ascii="Noto Sans Symbols" w:hAnsi="Noto Sans Symbols" w:eastAsia="Noto Sans Symbols" w:cs="Noto Sans Symbols"/>
-      </w:rPr>
-    </w:lvl>
-    <w:lvl w:ilvl="3" w:tentative="0">
-      <w:start w:val="1"/>
-      <w:numFmt w:val="bullet"/>
-      <w:lvlText w:val="▪"/>
-      <w:lvlJc w:val="left"/>
-      <w:pPr>
-        <w:ind w:left="2880" w:hanging="360"/>
-      </w:pPr>
-      <w:rPr>
-        <w:rFonts w:ascii="Noto Sans Symbols" w:hAnsi="Noto Sans Symbols" w:eastAsia="Noto Sans Symbols" w:cs="Noto Sans Symbols"/>
-      </w:rPr>
-    </w:lvl>
-    <w:lvl w:ilvl="4" w:tentative="0">
-      <w:start w:val="1"/>
-      <w:numFmt w:val="bullet"/>
-      <w:lvlText w:val="▪"/>
-      <w:lvlJc w:val="left"/>
-      <w:pPr>
-        <w:ind w:left="3600" w:hanging="360"/>
-      </w:pPr>
-      <w:rPr>
-        <w:rFonts w:ascii="Noto Sans Symbols" w:hAnsi="Noto Sans Symbols" w:eastAsia="Noto Sans Symbols" w:cs="Noto Sans Symbols"/>
-      </w:rPr>
-    </w:lvl>
-    <w:lvl w:ilvl="5" w:tentative="0">
-      <w:start w:val="1"/>
-      <w:numFmt w:val="bullet"/>
-      <w:lvlText w:val="▪"/>
-      <w:lvlJc w:val="left"/>
-      <w:pPr>
-        <w:ind w:left="4320" w:hanging="360"/>
-      </w:pPr>
-      <w:rPr>
-        <w:rFonts w:ascii="Noto Sans Symbols" w:hAnsi="Noto Sans Symbols" w:eastAsia="Noto Sans Symbols" w:cs="Noto Sans Symbols"/>
-      </w:rPr>
-    </w:lvl>
-    <w:lvl w:ilvl="6" w:tentative="0">
-      <w:start w:val="1"/>
-      <w:numFmt w:val="bullet"/>
-      <w:lvlText w:val="▪"/>
-      <w:lvlJc w:val="left"/>
-      <w:pPr>
-        <w:ind w:left="5040" w:hanging="360"/>
-      </w:pPr>
-      <w:rPr>
-        <w:rFonts w:ascii="Noto Sans Symbols" w:hAnsi="Noto Sans Symbols" w:eastAsia="Noto Sans Symbols" w:cs="Noto Sans Symbols"/>
-      </w:rPr>
-    </w:lvl>
-    <w:lvl w:ilvl="7" w:tentative="0">
-      <w:start w:val="1"/>
-      <w:numFmt w:val="bullet"/>
-      <w:lvlText w:val="▪"/>
-      <w:lvlJc w:val="left"/>
-      <w:pPr>
-        <w:ind w:left="5760" w:hanging="360"/>
-      </w:pPr>
-      <w:rPr>
-        <w:rFonts w:ascii="Noto Sans Symbols" w:hAnsi="Noto Sans Symbols" w:eastAsia="Noto Sans Symbols" w:cs="Noto Sans Symbols"/>
-      </w:rPr>
-    </w:lvl>
-    <w:lvl w:ilvl="8" w:tentative="0">
-      <w:start w:val="1"/>
-      <w:numFmt w:val="bullet"/>
-      <w:lvlText w:val="▪"/>
-      <w:lvlJc w:val="left"/>
-      <w:pPr>
-        <w:ind w:left="6480" w:hanging="360"/>
-      </w:pPr>
-      <w:rPr>
-        <w:rFonts w:ascii="Noto Sans Symbols" w:hAnsi="Noto Sans Symbols" w:eastAsia="Noto Sans Symbols" w:cs="Noto Sans Symbols"/>
-      </w:rPr>
-    </w:lvl>
-  </w:abstractNum>
-  <w:abstractNum w:abstractNumId="6">
-    <w:nsid w:val="FF7FB953"/>
-    <w:multiLevelType w:val="multilevel"/>
-    <w:tmpl w:val="FF7FB953"/>
+    <w:tmpl w:val="DDEA4F96"/>
     <w:lvl w:ilvl="0" w:tentative="0">
       <w:start w:val="1"/>
       <w:numFmt w:val="decimal"/>
@@ -8729,10 +8394,123 @@
       </w:pPr>
     </w:lvl>
   </w:abstractNum>
-  <w:abstractNum w:abstractNumId="7">
-    <w:nsid w:val="76DFE9EE"/>
+  <w:abstractNum w:abstractNumId="1">
+    <w:nsid w:val="FEF9BD01"/>
     <w:multiLevelType w:val="multilevel"/>
-    <w:tmpl w:val="76DFE9EE"/>
+    <w:tmpl w:val="FEF9BD01"/>
+    <w:lvl w:ilvl="0" w:tentative="0">
+      <w:start w:val="1"/>
+      <w:numFmt w:val="bullet"/>
+      <w:lvlText w:val="●"/>
+      <w:lvlJc w:val="left"/>
+      <w:pPr>
+        <w:ind w:left="720" w:hanging="360"/>
+      </w:pPr>
+      <w:rPr>
+        <w:rFonts w:ascii="Noto Sans Symbols" w:hAnsi="Noto Sans Symbols" w:eastAsia="Noto Sans Symbols" w:cs="Noto Sans Symbols"/>
+      </w:rPr>
+    </w:lvl>
+    <w:lvl w:ilvl="1" w:tentative="0">
+      <w:start w:val="1"/>
+      <w:numFmt w:val="bullet"/>
+      <w:lvlText w:val="o"/>
+      <w:lvlJc w:val="left"/>
+      <w:pPr>
+        <w:ind w:left="1440" w:hanging="360"/>
+      </w:pPr>
+      <w:rPr>
+        <w:rFonts w:ascii="Courier New" w:hAnsi="Courier New" w:eastAsia="Courier New" w:cs="Courier New"/>
+      </w:rPr>
+    </w:lvl>
+    <w:lvl w:ilvl="2" w:tentative="0">
+      <w:start w:val="1"/>
+      <w:numFmt w:val="bullet"/>
+      <w:lvlText w:val="▪"/>
+      <w:lvlJc w:val="left"/>
+      <w:pPr>
+        <w:ind w:left="2160" w:hanging="360"/>
+      </w:pPr>
+      <w:rPr>
+        <w:rFonts w:ascii="Noto Sans Symbols" w:hAnsi="Noto Sans Symbols" w:eastAsia="Noto Sans Symbols" w:cs="Noto Sans Symbols"/>
+      </w:rPr>
+    </w:lvl>
+    <w:lvl w:ilvl="3" w:tentative="0">
+      <w:start w:val="1"/>
+      <w:numFmt w:val="bullet"/>
+      <w:lvlText w:val="●"/>
+      <w:lvlJc w:val="left"/>
+      <w:pPr>
+        <w:ind w:left="2880" w:hanging="360"/>
+      </w:pPr>
+      <w:rPr>
+        <w:rFonts w:ascii="Noto Sans Symbols" w:hAnsi="Noto Sans Symbols" w:eastAsia="Noto Sans Symbols" w:cs="Noto Sans Symbols"/>
+      </w:rPr>
+    </w:lvl>
+    <w:lvl w:ilvl="4" w:tentative="0">
+      <w:start w:val="1"/>
+      <w:numFmt w:val="bullet"/>
+      <w:lvlText w:val="o"/>
+      <w:lvlJc w:val="left"/>
+      <w:pPr>
+        <w:ind w:left="3600" w:hanging="360"/>
+      </w:pPr>
+      <w:rPr>
+        <w:rFonts w:ascii="Courier New" w:hAnsi="Courier New" w:eastAsia="Courier New" w:cs="Courier New"/>
+      </w:rPr>
+    </w:lvl>
+    <w:lvl w:ilvl="5" w:tentative="0">
+      <w:start w:val="1"/>
+      <w:numFmt w:val="bullet"/>
+      <w:lvlText w:val="▪"/>
+      <w:lvlJc w:val="left"/>
+      <w:pPr>
+        <w:ind w:left="4320" w:hanging="360"/>
+      </w:pPr>
+      <w:rPr>
+        <w:rFonts w:ascii="Noto Sans Symbols" w:hAnsi="Noto Sans Symbols" w:eastAsia="Noto Sans Symbols" w:cs="Noto Sans Symbols"/>
+      </w:rPr>
+    </w:lvl>
+    <w:lvl w:ilvl="6" w:tentative="0">
+      <w:start w:val="1"/>
+      <w:numFmt w:val="bullet"/>
+      <w:lvlText w:val="●"/>
+      <w:lvlJc w:val="left"/>
+      <w:pPr>
+        <w:ind w:left="5040" w:hanging="360"/>
+      </w:pPr>
+      <w:rPr>
+        <w:rFonts w:ascii="Noto Sans Symbols" w:hAnsi="Noto Sans Symbols" w:eastAsia="Noto Sans Symbols" w:cs="Noto Sans Symbols"/>
+      </w:rPr>
+    </w:lvl>
+    <w:lvl w:ilvl="7" w:tentative="0">
+      <w:start w:val="1"/>
+      <w:numFmt w:val="bullet"/>
+      <w:lvlText w:val="o"/>
+      <w:lvlJc w:val="left"/>
+      <w:pPr>
+        <w:ind w:left="5760" w:hanging="360"/>
+      </w:pPr>
+      <w:rPr>
+        <w:rFonts w:ascii="Courier New" w:hAnsi="Courier New" w:eastAsia="Courier New" w:cs="Courier New"/>
+      </w:rPr>
+    </w:lvl>
+    <w:lvl w:ilvl="8" w:tentative="0">
+      <w:start w:val="1"/>
+      <w:numFmt w:val="bullet"/>
+      <w:lvlText w:val="▪"/>
+      <w:lvlJc w:val="left"/>
+      <w:pPr>
+        <w:ind w:left="6480" w:hanging="360"/>
+      </w:pPr>
+      <w:rPr>
+        <w:rFonts w:ascii="Noto Sans Symbols" w:hAnsi="Noto Sans Symbols" w:eastAsia="Noto Sans Symbols" w:cs="Noto Sans Symbols"/>
+      </w:rPr>
+    </w:lvl>
+  </w:abstractNum>
+  <w:abstractNum w:abstractNumId="2">
+    <w:nsid w:val="FFE6C8AC"/>
+    <w:multiLevelType w:val="multilevel"/>
+    <w:tmpl w:val="FFE6C8AC"/>
     <w:lvl w:ilvl="0" w:tentative="0">
       <w:start w:val="1"/>
       <w:numFmt w:val="decimal"/>
@@ -8869,29 +8647,627 @@
       </w:rPr>
     </w:lvl>
   </w:abstractNum>
+  <w:abstractNum w:abstractNumId="3">
+    <w:nsid w:val="2BFF4990"/>
+    <w:multiLevelType w:val="multilevel"/>
+    <w:tmpl w:val="2BFF4990"/>
+    <w:lvl w:ilvl="0" w:tentative="0">
+      <w:start w:val="1"/>
+      <w:numFmt w:val="decimal"/>
+      <w:lvlText w:val="%1."/>
+      <w:lvlJc w:val="left"/>
+      <w:pPr>
+        <w:tabs>
+          <w:tab w:val="left" w:pos="5"/>
+        </w:tabs>
+        <w:ind w:left="5" w:hanging="425"/>
+      </w:pPr>
+      <w:rPr>
+        <w:rFonts w:hint="default"/>
+      </w:rPr>
+    </w:lvl>
+    <w:lvl w:ilvl="1" w:tentative="0">
+      <w:start w:val="1"/>
+      <w:numFmt w:val="bullet"/>
+      <w:lvlText w:val="o"/>
+      <w:lvlJc w:val="left"/>
+      <w:pPr>
+        <w:ind w:left="1440" w:hanging="360"/>
+      </w:pPr>
+      <w:rPr>
+        <w:rFonts w:hint="default" w:ascii="Courier New" w:hAnsi="Courier New" w:eastAsia="Courier New" w:cs="Courier New"/>
+      </w:rPr>
+    </w:lvl>
+    <w:lvl w:ilvl="2" w:tentative="0">
+      <w:start w:val="1"/>
+      <w:numFmt w:val="bullet"/>
+      <w:lvlText w:val="§"/>
+      <w:lvlJc w:val="left"/>
+      <w:pPr>
+        <w:ind w:left="2160" w:hanging="360"/>
+      </w:pPr>
+      <w:rPr>
+        <w:rFonts w:hint="default" w:ascii="Wingdings" w:hAnsi="Wingdings" w:eastAsia="Wingdings" w:cs="Wingdings"/>
+      </w:rPr>
+    </w:lvl>
+    <w:lvl w:ilvl="3" w:tentative="0">
+      <w:start w:val="1"/>
+      <w:numFmt w:val="bullet"/>
+      <w:lvlText w:val="·"/>
+      <w:lvlJc w:val="left"/>
+      <w:pPr>
+        <w:ind w:left="2880" w:hanging="360"/>
+      </w:pPr>
+      <w:rPr>
+        <w:rFonts w:hint="default" w:ascii="Symbol" w:hAnsi="Symbol" w:eastAsia="Symbol" w:cs="Symbol"/>
+      </w:rPr>
+    </w:lvl>
+    <w:lvl w:ilvl="4" w:tentative="0">
+      <w:start w:val="1"/>
+      <w:numFmt w:val="bullet"/>
+      <w:lvlText w:val="o"/>
+      <w:lvlJc w:val="left"/>
+      <w:pPr>
+        <w:ind w:left="3600" w:hanging="360"/>
+      </w:pPr>
+      <w:rPr>
+        <w:rFonts w:hint="default" w:ascii="Courier New" w:hAnsi="Courier New" w:eastAsia="Courier New" w:cs="Courier New"/>
+      </w:rPr>
+    </w:lvl>
+    <w:lvl w:ilvl="5" w:tentative="0">
+      <w:start w:val="1"/>
+      <w:numFmt w:val="bullet"/>
+      <w:lvlText w:val="§"/>
+      <w:lvlJc w:val="left"/>
+      <w:pPr>
+        <w:ind w:left="4320" w:hanging="360"/>
+      </w:pPr>
+      <w:rPr>
+        <w:rFonts w:hint="default" w:ascii="Wingdings" w:hAnsi="Wingdings" w:eastAsia="Wingdings" w:cs="Wingdings"/>
+      </w:rPr>
+    </w:lvl>
+    <w:lvl w:ilvl="6" w:tentative="0">
+      <w:start w:val="1"/>
+      <w:numFmt w:val="bullet"/>
+      <w:lvlText w:val="·"/>
+      <w:lvlJc w:val="left"/>
+      <w:pPr>
+        <w:ind w:left="5040" w:hanging="360"/>
+      </w:pPr>
+      <w:rPr>
+        <w:rFonts w:hint="default" w:ascii="Symbol" w:hAnsi="Symbol" w:eastAsia="Symbol" w:cs="Symbol"/>
+      </w:rPr>
+    </w:lvl>
+    <w:lvl w:ilvl="7" w:tentative="0">
+      <w:start w:val="1"/>
+      <w:numFmt w:val="bullet"/>
+      <w:lvlText w:val="o"/>
+      <w:lvlJc w:val="left"/>
+      <w:pPr>
+        <w:ind w:left="5760" w:hanging="360"/>
+      </w:pPr>
+      <w:rPr>
+        <w:rFonts w:hint="default" w:ascii="Courier New" w:hAnsi="Courier New" w:eastAsia="Courier New" w:cs="Courier New"/>
+      </w:rPr>
+    </w:lvl>
+    <w:lvl w:ilvl="8" w:tentative="0">
+      <w:start w:val="1"/>
+      <w:numFmt w:val="bullet"/>
+      <w:lvlText w:val="§"/>
+      <w:lvlJc w:val="left"/>
+      <w:pPr>
+        <w:ind w:left="6480" w:hanging="360"/>
+      </w:pPr>
+      <w:rPr>
+        <w:rFonts w:hint="default" w:ascii="Wingdings" w:hAnsi="Wingdings" w:eastAsia="Wingdings" w:cs="Wingdings"/>
+      </w:rPr>
+    </w:lvl>
+  </w:abstractNum>
+  <w:abstractNum w:abstractNumId="4">
+    <w:nsid w:val="369EC38E"/>
+    <w:multiLevelType w:val="multilevel"/>
+    <w:tmpl w:val="369EC38E"/>
+    <w:lvl w:ilvl="0" w:tentative="0">
+      <w:start w:val="1"/>
+      <w:numFmt w:val="decimal"/>
+      <w:lvlText w:val="%1."/>
+      <w:lvlJc w:val="left"/>
+      <w:pPr>
+        <w:ind w:left="720" w:hanging="360"/>
+      </w:pPr>
+    </w:lvl>
+    <w:lvl w:ilvl="1" w:tentative="0">
+      <w:start w:val="1"/>
+      <w:numFmt w:val="bullet"/>
+      <w:lvlText w:val="▪"/>
+      <w:lvlJc w:val="left"/>
+      <w:pPr>
+        <w:ind w:left="1440" w:hanging="360"/>
+      </w:pPr>
+      <w:rPr>
+        <w:rFonts w:ascii="Noto Sans Symbols" w:hAnsi="Noto Sans Symbols" w:eastAsia="Noto Sans Symbols" w:cs="Noto Sans Symbols"/>
+      </w:rPr>
+    </w:lvl>
+    <w:lvl w:ilvl="2" w:tentative="0">
+      <w:start w:val="1"/>
+      <w:numFmt w:val="bullet"/>
+      <w:lvlText w:val="▪"/>
+      <w:lvlJc w:val="left"/>
+      <w:pPr>
+        <w:ind w:left="2160" w:hanging="360"/>
+      </w:pPr>
+      <w:rPr>
+        <w:rFonts w:ascii="Noto Sans Symbols" w:hAnsi="Noto Sans Symbols" w:eastAsia="Noto Sans Symbols" w:cs="Noto Sans Symbols"/>
+      </w:rPr>
+    </w:lvl>
+    <w:lvl w:ilvl="3" w:tentative="0">
+      <w:start w:val="1"/>
+      <w:numFmt w:val="bullet"/>
+      <w:lvlText w:val="▪"/>
+      <w:lvlJc w:val="left"/>
+      <w:pPr>
+        <w:ind w:left="2880" w:hanging="360"/>
+      </w:pPr>
+      <w:rPr>
+        <w:rFonts w:ascii="Noto Sans Symbols" w:hAnsi="Noto Sans Symbols" w:eastAsia="Noto Sans Symbols" w:cs="Noto Sans Symbols"/>
+      </w:rPr>
+    </w:lvl>
+    <w:lvl w:ilvl="4" w:tentative="0">
+      <w:start w:val="1"/>
+      <w:numFmt w:val="bullet"/>
+      <w:lvlText w:val="▪"/>
+      <w:lvlJc w:val="left"/>
+      <w:pPr>
+        <w:ind w:left="3600" w:hanging="360"/>
+      </w:pPr>
+      <w:rPr>
+        <w:rFonts w:ascii="Noto Sans Symbols" w:hAnsi="Noto Sans Symbols" w:eastAsia="Noto Sans Symbols" w:cs="Noto Sans Symbols"/>
+      </w:rPr>
+    </w:lvl>
+    <w:lvl w:ilvl="5" w:tentative="0">
+      <w:start w:val="1"/>
+      <w:numFmt w:val="bullet"/>
+      <w:lvlText w:val="▪"/>
+      <w:lvlJc w:val="left"/>
+      <w:pPr>
+        <w:ind w:left="4320" w:hanging="360"/>
+      </w:pPr>
+      <w:rPr>
+        <w:rFonts w:ascii="Noto Sans Symbols" w:hAnsi="Noto Sans Symbols" w:eastAsia="Noto Sans Symbols" w:cs="Noto Sans Symbols"/>
+      </w:rPr>
+    </w:lvl>
+    <w:lvl w:ilvl="6" w:tentative="0">
+      <w:start w:val="1"/>
+      <w:numFmt w:val="bullet"/>
+      <w:lvlText w:val="▪"/>
+      <w:lvlJc w:val="left"/>
+      <w:pPr>
+        <w:ind w:left="5040" w:hanging="360"/>
+      </w:pPr>
+      <w:rPr>
+        <w:rFonts w:ascii="Noto Sans Symbols" w:hAnsi="Noto Sans Symbols" w:eastAsia="Noto Sans Symbols" w:cs="Noto Sans Symbols"/>
+      </w:rPr>
+    </w:lvl>
+    <w:lvl w:ilvl="7" w:tentative="0">
+      <w:start w:val="1"/>
+      <w:numFmt w:val="bullet"/>
+      <w:lvlText w:val="▪"/>
+      <w:lvlJc w:val="left"/>
+      <w:pPr>
+        <w:ind w:left="5760" w:hanging="360"/>
+      </w:pPr>
+      <w:rPr>
+        <w:rFonts w:ascii="Noto Sans Symbols" w:hAnsi="Noto Sans Symbols" w:eastAsia="Noto Sans Symbols" w:cs="Noto Sans Symbols"/>
+      </w:rPr>
+    </w:lvl>
+    <w:lvl w:ilvl="8" w:tentative="0">
+      <w:start w:val="1"/>
+      <w:numFmt w:val="bullet"/>
+      <w:lvlText w:val="▪"/>
+      <w:lvlJc w:val="left"/>
+      <w:pPr>
+        <w:ind w:left="6480" w:hanging="360"/>
+      </w:pPr>
+      <w:rPr>
+        <w:rFonts w:ascii="Noto Sans Symbols" w:hAnsi="Noto Sans Symbols" w:eastAsia="Noto Sans Symbols" w:cs="Noto Sans Symbols"/>
+      </w:rPr>
+    </w:lvl>
+  </w:abstractNum>
+  <w:abstractNum w:abstractNumId="5">
+    <w:nsid w:val="4EE40F2A"/>
+    <w:multiLevelType w:val="multilevel"/>
+    <w:tmpl w:val="4EE40F2A"/>
+    <w:lvl w:ilvl="0" w:tentative="0">
+      <w:start w:val="1"/>
+      <w:numFmt w:val="decimal"/>
+      <w:lvlText w:val="%1."/>
+      <w:lvlJc w:val="left"/>
+      <w:pPr>
+        <w:tabs>
+          <w:tab w:val="left" w:pos="425"/>
+        </w:tabs>
+        <w:ind w:left="425" w:hanging="425"/>
+      </w:pPr>
+      <w:rPr>
+        <w:rFonts w:hint="default"/>
+      </w:rPr>
+    </w:lvl>
+    <w:lvl w:ilvl="1" w:tentative="0">
+      <w:start w:val="1"/>
+      <w:numFmt w:val="bullet"/>
+      <w:lvlText w:val="o"/>
+      <w:lvlJc w:val="left"/>
+      <w:pPr>
+        <w:ind w:left="1440" w:hanging="360"/>
+      </w:pPr>
+      <w:rPr>
+        <w:rFonts w:hint="default" w:ascii="Courier New" w:hAnsi="Courier New" w:eastAsia="Courier New" w:cs="Courier New"/>
+      </w:rPr>
+    </w:lvl>
+    <w:lvl w:ilvl="2" w:tentative="0">
+      <w:start w:val="1"/>
+      <w:numFmt w:val="bullet"/>
+      <w:lvlText w:val="§"/>
+      <w:lvlJc w:val="left"/>
+      <w:pPr>
+        <w:ind w:left="2160" w:hanging="360"/>
+      </w:pPr>
+      <w:rPr>
+        <w:rFonts w:hint="default" w:ascii="Wingdings" w:hAnsi="Wingdings" w:eastAsia="Wingdings" w:cs="Wingdings"/>
+      </w:rPr>
+    </w:lvl>
+    <w:lvl w:ilvl="3" w:tentative="0">
+      <w:start w:val="1"/>
+      <w:numFmt w:val="bullet"/>
+      <w:lvlText w:val="·"/>
+      <w:lvlJc w:val="left"/>
+      <w:pPr>
+        <w:ind w:left="2880" w:hanging="360"/>
+      </w:pPr>
+      <w:rPr>
+        <w:rFonts w:hint="default" w:ascii="Symbol" w:hAnsi="Symbol" w:eastAsia="Symbol" w:cs="Symbol"/>
+      </w:rPr>
+    </w:lvl>
+    <w:lvl w:ilvl="4" w:tentative="0">
+      <w:start w:val="1"/>
+      <w:numFmt w:val="bullet"/>
+      <w:lvlText w:val="o"/>
+      <w:lvlJc w:val="left"/>
+      <w:pPr>
+        <w:ind w:left="3600" w:hanging="360"/>
+      </w:pPr>
+      <w:rPr>
+        <w:rFonts w:hint="default" w:ascii="Courier New" w:hAnsi="Courier New" w:eastAsia="Courier New" w:cs="Courier New"/>
+      </w:rPr>
+    </w:lvl>
+    <w:lvl w:ilvl="5" w:tentative="0">
+      <w:start w:val="1"/>
+      <w:numFmt w:val="bullet"/>
+      <w:lvlText w:val="§"/>
+      <w:lvlJc w:val="left"/>
+      <w:pPr>
+        <w:ind w:left="4320" w:hanging="360"/>
+      </w:pPr>
+      <w:rPr>
+        <w:rFonts w:hint="default" w:ascii="Wingdings" w:hAnsi="Wingdings" w:eastAsia="Wingdings" w:cs="Wingdings"/>
+      </w:rPr>
+    </w:lvl>
+    <w:lvl w:ilvl="6" w:tentative="0">
+      <w:start w:val="1"/>
+      <w:numFmt w:val="bullet"/>
+      <w:lvlText w:val="·"/>
+      <w:lvlJc w:val="left"/>
+      <w:pPr>
+        <w:ind w:left="5040" w:hanging="360"/>
+      </w:pPr>
+      <w:rPr>
+        <w:rFonts w:hint="default" w:ascii="Symbol" w:hAnsi="Symbol" w:eastAsia="Symbol" w:cs="Symbol"/>
+      </w:rPr>
+    </w:lvl>
+    <w:lvl w:ilvl="7" w:tentative="0">
+      <w:start w:val="1"/>
+      <w:numFmt w:val="bullet"/>
+      <w:lvlText w:val="o"/>
+      <w:lvlJc w:val="left"/>
+      <w:pPr>
+        <w:ind w:left="5760" w:hanging="360"/>
+      </w:pPr>
+      <w:rPr>
+        <w:rFonts w:hint="default" w:ascii="Courier New" w:hAnsi="Courier New" w:eastAsia="Courier New" w:cs="Courier New"/>
+      </w:rPr>
+    </w:lvl>
+    <w:lvl w:ilvl="8" w:tentative="0">
+      <w:start w:val="1"/>
+      <w:numFmt w:val="bullet"/>
+      <w:lvlText w:val="§"/>
+      <w:lvlJc w:val="left"/>
+      <w:pPr>
+        <w:ind w:left="6480" w:hanging="360"/>
+      </w:pPr>
+      <w:rPr>
+        <w:rFonts w:hint="default" w:ascii="Wingdings" w:hAnsi="Wingdings" w:eastAsia="Wingdings" w:cs="Wingdings"/>
+      </w:rPr>
+    </w:lvl>
+  </w:abstractNum>
+  <w:abstractNum w:abstractNumId="6">
+    <w:nsid w:val="5AC34440"/>
+    <w:multiLevelType w:val="multilevel"/>
+    <w:tmpl w:val="5AC34440"/>
+    <w:lvl w:ilvl="0" w:tentative="0">
+      <w:start w:val="1"/>
+      <w:numFmt w:val="decimal"/>
+      <w:lvlText w:val="%1."/>
+      <w:lvlJc w:val="left"/>
+      <w:pPr>
+        <w:tabs>
+          <w:tab w:val="left" w:pos="425"/>
+        </w:tabs>
+        <w:ind w:left="425" w:hanging="425"/>
+      </w:pPr>
+      <w:rPr>
+        <w:rFonts w:hint="default"/>
+      </w:rPr>
+    </w:lvl>
+    <w:lvl w:ilvl="1" w:tentative="0">
+      <w:start w:val="1"/>
+      <w:numFmt w:val="lowerLetter"/>
+      <w:lvlText w:val="%2)"/>
+      <w:lvlJc w:val="left"/>
+      <w:pPr>
+        <w:tabs>
+          <w:tab w:val="left" w:pos="840"/>
+        </w:tabs>
+        <w:ind w:left="840" w:hanging="420"/>
+      </w:pPr>
+      <w:rPr>
+        <w:rFonts w:hint="default"/>
+      </w:rPr>
+    </w:lvl>
+    <w:lvl w:ilvl="2" w:tentative="0">
+      <w:start w:val="1"/>
+      <w:numFmt w:val="lowerRoman"/>
+      <w:lvlText w:val="%3."/>
+      <w:lvlJc w:val="left"/>
+      <w:pPr>
+        <w:tabs>
+          <w:tab w:val="left" w:pos="1260"/>
+        </w:tabs>
+        <w:ind w:left="1260" w:hanging="420"/>
+      </w:pPr>
+      <w:rPr>
+        <w:rFonts w:hint="default"/>
+      </w:rPr>
+    </w:lvl>
+    <w:lvl w:ilvl="3" w:tentative="0">
+      <w:start w:val="1"/>
+      <w:numFmt w:val="decimal"/>
+      <w:lvlText w:val="%4."/>
+      <w:lvlJc w:val="left"/>
+      <w:pPr>
+        <w:tabs>
+          <w:tab w:val="left" w:pos="1680"/>
+        </w:tabs>
+        <w:ind w:left="1680" w:hanging="420"/>
+      </w:pPr>
+      <w:rPr>
+        <w:rFonts w:hint="default"/>
+      </w:rPr>
+    </w:lvl>
+    <w:lvl w:ilvl="4" w:tentative="0">
+      <w:start w:val="1"/>
+      <w:numFmt w:val="lowerLetter"/>
+      <w:lvlText w:val="%5)"/>
+      <w:lvlJc w:val="left"/>
+      <w:pPr>
+        <w:tabs>
+          <w:tab w:val="left" w:pos="2100"/>
+        </w:tabs>
+        <w:ind w:left="2100" w:hanging="420"/>
+      </w:pPr>
+      <w:rPr>
+        <w:rFonts w:hint="default"/>
+      </w:rPr>
+    </w:lvl>
+    <w:lvl w:ilvl="5" w:tentative="0">
+      <w:start w:val="1"/>
+      <w:numFmt w:val="lowerRoman"/>
+      <w:lvlText w:val="%6."/>
+      <w:lvlJc w:val="left"/>
+      <w:pPr>
+        <w:tabs>
+          <w:tab w:val="left" w:pos="2520"/>
+        </w:tabs>
+        <w:ind w:left="2520" w:hanging="420"/>
+      </w:pPr>
+      <w:rPr>
+        <w:rFonts w:hint="default"/>
+      </w:rPr>
+    </w:lvl>
+    <w:lvl w:ilvl="6" w:tentative="0">
+      <w:start w:val="1"/>
+      <w:numFmt w:val="decimal"/>
+      <w:lvlText w:val="%7."/>
+      <w:lvlJc w:val="left"/>
+      <w:pPr>
+        <w:tabs>
+          <w:tab w:val="left" w:pos="2940"/>
+        </w:tabs>
+        <w:ind w:left="2940" w:hanging="420"/>
+      </w:pPr>
+      <w:rPr>
+        <w:rFonts w:hint="default"/>
+      </w:rPr>
+    </w:lvl>
+    <w:lvl w:ilvl="7" w:tentative="0">
+      <w:start w:val="1"/>
+      <w:numFmt w:val="lowerLetter"/>
+      <w:lvlText w:val="%8)"/>
+      <w:lvlJc w:val="left"/>
+      <w:pPr>
+        <w:tabs>
+          <w:tab w:val="left" w:pos="3360"/>
+        </w:tabs>
+        <w:ind w:left="3360" w:hanging="420"/>
+      </w:pPr>
+      <w:rPr>
+        <w:rFonts w:hint="default"/>
+      </w:rPr>
+    </w:lvl>
+    <w:lvl w:ilvl="8" w:tentative="0">
+      <w:start w:val="1"/>
+      <w:numFmt w:val="lowerRoman"/>
+      <w:lvlText w:val="%9."/>
+      <w:lvlJc w:val="left"/>
+      <w:pPr>
+        <w:tabs>
+          <w:tab w:val="left" w:pos="3780"/>
+        </w:tabs>
+        <w:ind w:left="3780" w:hanging="420"/>
+      </w:pPr>
+      <w:rPr>
+        <w:rFonts w:hint="default"/>
+      </w:rPr>
+    </w:lvl>
+  </w:abstractNum>
+  <w:abstractNum w:abstractNumId="7">
+    <w:nsid w:val="6BCD3B2C"/>
+    <w:multiLevelType w:val="multilevel"/>
+    <w:tmpl w:val="6BCD3B2C"/>
+    <w:lvl w:ilvl="0" w:tentative="0">
+      <w:start w:val="1"/>
+      <w:numFmt w:val="decimal"/>
+      <w:lvlText w:val="%1."/>
+      <w:lvlJc w:val="left"/>
+      <w:pPr>
+        <w:tabs>
+          <w:tab w:val="left" w:pos="425"/>
+        </w:tabs>
+        <w:ind w:left="425" w:hanging="425"/>
+      </w:pPr>
+      <w:rPr>
+        <w:rFonts w:hint="default"/>
+      </w:rPr>
+    </w:lvl>
+    <w:lvl w:ilvl="1" w:tentative="0">
+      <w:start w:val="1"/>
+      <w:numFmt w:val="bullet"/>
+      <w:lvlText w:val="o"/>
+      <w:lvlJc w:val="left"/>
+      <w:pPr>
+        <w:ind w:left="1440" w:hanging="360"/>
+      </w:pPr>
+      <w:rPr>
+        <w:rFonts w:hint="default" w:ascii="Courier New" w:hAnsi="Courier New" w:eastAsia="Courier New" w:cs="Courier New"/>
+      </w:rPr>
+    </w:lvl>
+    <w:lvl w:ilvl="2" w:tentative="0">
+      <w:start w:val="1"/>
+      <w:numFmt w:val="bullet"/>
+      <w:lvlText w:val="§"/>
+      <w:lvlJc w:val="left"/>
+      <w:pPr>
+        <w:ind w:left="2160" w:hanging="360"/>
+      </w:pPr>
+      <w:rPr>
+        <w:rFonts w:hint="default" w:ascii="Wingdings" w:hAnsi="Wingdings" w:eastAsia="Wingdings" w:cs="Wingdings"/>
+      </w:rPr>
+    </w:lvl>
+    <w:lvl w:ilvl="3" w:tentative="0">
+      <w:start w:val="1"/>
+      <w:numFmt w:val="bullet"/>
+      <w:lvlText w:val="·"/>
+      <w:lvlJc w:val="left"/>
+      <w:pPr>
+        <w:ind w:left="2880" w:hanging="360"/>
+      </w:pPr>
+      <w:rPr>
+        <w:rFonts w:hint="default" w:ascii="Symbol" w:hAnsi="Symbol" w:eastAsia="Symbol" w:cs="Symbol"/>
+      </w:rPr>
+    </w:lvl>
+    <w:lvl w:ilvl="4" w:tentative="0">
+      <w:start w:val="1"/>
+      <w:numFmt w:val="bullet"/>
+      <w:lvlText w:val="o"/>
+      <w:lvlJc w:val="left"/>
+      <w:pPr>
+        <w:ind w:left="3600" w:hanging="360"/>
+      </w:pPr>
+      <w:rPr>
+        <w:rFonts w:hint="default" w:ascii="Courier New" w:hAnsi="Courier New" w:eastAsia="Courier New" w:cs="Courier New"/>
+      </w:rPr>
+    </w:lvl>
+    <w:lvl w:ilvl="5" w:tentative="0">
+      <w:start w:val="1"/>
+      <w:numFmt w:val="bullet"/>
+      <w:lvlText w:val="§"/>
+      <w:lvlJc w:val="left"/>
+      <w:pPr>
+        <w:ind w:left="4320" w:hanging="360"/>
+      </w:pPr>
+      <w:rPr>
+        <w:rFonts w:hint="default" w:ascii="Wingdings" w:hAnsi="Wingdings" w:eastAsia="Wingdings" w:cs="Wingdings"/>
+      </w:rPr>
+    </w:lvl>
+    <w:lvl w:ilvl="6" w:tentative="0">
+      <w:start w:val="1"/>
+      <w:numFmt w:val="bullet"/>
+      <w:lvlText w:val="·"/>
+      <w:lvlJc w:val="left"/>
+      <w:pPr>
+        <w:ind w:left="5040" w:hanging="360"/>
+      </w:pPr>
+      <w:rPr>
+        <w:rFonts w:hint="default" w:ascii="Symbol" w:hAnsi="Symbol" w:eastAsia="Symbol" w:cs="Symbol"/>
+      </w:rPr>
+    </w:lvl>
+    <w:lvl w:ilvl="7" w:tentative="0">
+      <w:start w:val="1"/>
+      <w:numFmt w:val="bullet"/>
+      <w:lvlText w:val="o"/>
+      <w:lvlJc w:val="left"/>
+      <w:pPr>
+        <w:ind w:left="5760" w:hanging="360"/>
+      </w:pPr>
+      <w:rPr>
+        <w:rFonts w:hint="default" w:ascii="Courier New" w:hAnsi="Courier New" w:eastAsia="Courier New" w:cs="Courier New"/>
+      </w:rPr>
+    </w:lvl>
+    <w:lvl w:ilvl="8" w:tentative="0">
+      <w:start w:val="1"/>
+      <w:numFmt w:val="bullet"/>
+      <w:lvlText w:val="§"/>
+      <w:lvlJc w:val="left"/>
+      <w:pPr>
+        <w:ind w:left="6480" w:hanging="360"/>
+      </w:pPr>
+      <w:rPr>
+        <w:rFonts w:hint="default" w:ascii="Wingdings" w:hAnsi="Wingdings" w:eastAsia="Wingdings" w:cs="Wingdings"/>
+      </w:rPr>
+    </w:lvl>
+  </w:abstractNum>
   <w:num w:numId="1">
+    <w:abstractNumId w:val="6"/>
+  </w:num>
+  <w:num w:numId="2">
+    <w:abstractNumId w:val="2"/>
+  </w:num>
+  <w:num w:numId="3">
+    <w:abstractNumId w:val="7"/>
+  </w:num>
+  <w:num w:numId="4">
+    <w:abstractNumId w:val="5"/>
+  </w:num>
+  <w:num w:numId="5">
+    <w:abstractNumId w:val="0"/>
+  </w:num>
+  <w:num w:numId="6">
     <w:abstractNumId w:val="3"/>
   </w:num>
-  <w:num w:numId="2">
-    <w:abstractNumId w:val="7"/>
-  </w:num>
-  <w:num w:numId="3">
-    <w:abstractNumId w:val="0"/>
-  </w:num>
-  <w:num w:numId="4">
-    <w:abstractNumId w:val="1"/>
-  </w:num>
-  <w:num w:numId="5">
-    <w:abstractNumId w:val="6"/>
-  </w:num>
-  <w:num w:numId="6">
-    <w:abstractNumId w:val="2"/>
-  </w:num>
   <w:num w:numId="7">
-    <w:abstractNumId w:val="5"/>
+    <w:abstractNumId w:val="4"/>
   </w:num>
   <w:num w:numId="8">
-    <w:abstractNumId w:val="4"/>
+    <w:abstractNumId w:val="1"/>
   </w:num>
 </w:numbering>
 </file>
@@ -8927,14 +9303,14 @@
     <w:lsdException w:uiPriority="99" w:name="index 8"/>
     <w:lsdException w:uiPriority="99" w:name="index 9"/>
     <w:lsdException w:qFormat="1" w:uiPriority="39" w:semiHidden="0" w:name="toc 1"/>
-    <w:lsdException w:uiPriority="39" w:semiHidden="0" w:name="toc 2"/>
+    <w:lsdException w:qFormat="1" w:uiPriority="39" w:semiHidden="0" w:name="toc 2"/>
     <w:lsdException w:qFormat="1" w:uiPriority="39" w:semiHidden="0" w:name="toc 3"/>
-    <w:lsdException w:uiPriority="39" w:semiHidden="0" w:name="toc 4"/>
-    <w:lsdException w:uiPriority="39" w:semiHidden="0" w:name="toc 5"/>
-    <w:lsdException w:uiPriority="39" w:semiHidden="0" w:name="toc 6"/>
-    <w:lsdException w:uiPriority="39" w:semiHidden="0" w:name="toc 7"/>
-    <w:lsdException w:uiPriority="39" w:semiHidden="0" w:name="toc 8"/>
-    <w:lsdException w:uiPriority="39" w:semiHidden="0" w:name="toc 9"/>
+    <w:lsdException w:qFormat="1" w:uiPriority="39" w:semiHidden="0" w:name="toc 4"/>
+    <w:lsdException w:qFormat="1" w:uiPriority="39" w:semiHidden="0" w:name="toc 5"/>
+    <w:lsdException w:qFormat="1" w:uiPriority="39" w:semiHidden="0" w:name="toc 6"/>
+    <w:lsdException w:qFormat="1" w:uiPriority="39" w:semiHidden="0" w:name="toc 7"/>
+    <w:lsdException w:qFormat="1" w:uiPriority="39" w:semiHidden="0" w:name="toc 8"/>
+    <w:lsdException w:qFormat="1" w:uiPriority="39" w:semiHidden="0" w:name="toc 9"/>
     <w:lsdException w:uiPriority="99" w:name="Normal Indent"/>
     <w:lsdException w:uiPriority="99" w:name="footnote text"/>
     <w:lsdException w:uiPriority="99" w:name="annotation text"/>
@@ -8942,7 +9318,7 @@
     <w:lsdException w:uiPriority="99" w:semiHidden="0" w:name="footer"/>
     <w:lsdException w:uiPriority="99" w:name="index heading"/>
     <w:lsdException w:qFormat="1" w:uiPriority="35" w:name="caption"/>
-    <w:lsdException w:uiPriority="99" w:semiHidden="0" w:name="table of figures"/>
+    <w:lsdException w:qFormat="1" w:uiPriority="99" w:semiHidden="0" w:name="table of figures"/>
     <w:lsdException w:uiPriority="99" w:name="envelope address"/>
     <w:lsdException w:uiPriority="99" w:name="envelope return"/>
     <w:lsdException w:uiPriority="99" w:semiHidden="0" w:name="footnote reference"/>
@@ -9055,7 +9431,7 @@
     <w:lsdException w:uiPriority="99" w:name="Table Web 2"/>
     <w:lsdException w:uiPriority="99" w:name="Table Web 3"/>
     <w:lsdException w:uiPriority="99" w:name="Balloon Text"/>
-    <w:lsdException w:unhideWhenUsed="0" w:uiPriority="39" w:semiHidden="0" w:name="Table Grid"/>
+    <w:lsdException w:qFormat="1" w:unhideWhenUsed="0" w:uiPriority="39" w:semiHidden="0" w:name="Table Grid"/>
     <w:lsdException w:uiPriority="99" w:name="Table Theme"/>
     <w:lsdException w:qFormat="1" w:unhideWhenUsed="0" w:uiPriority="1" w:semiHidden="0" w:name="No Spacing"/>
     <w:lsdException w:unhideWhenUsed="0" w:uiPriority="60" w:semiHidden="0" w:name="Light Shading"/>
@@ -9514,6 +9890,7 @@
   <w:style w:type="table" w:styleId="22">
     <w:name w:val="Table Grid"/>
     <w:basedOn w:val="12"/>
+    <w:qFormat/>
     <w:uiPriority w:val="39"/>
     <w:pPr>
       <w:spacing w:after="0" w:line="240" w:lineRule="auto"/>
@@ -9534,6 +9911,7 @@
     <w:basedOn w:val="1"/>
     <w:next w:val="1"/>
     <w:unhideWhenUsed/>
+    <w:qFormat/>
     <w:uiPriority w:val="99"/>
     <w:pPr>
       <w:spacing w:after="0" w:afterAutospacing="0"/>
@@ -9573,6 +9951,7 @@
     <w:basedOn w:val="1"/>
     <w:next w:val="1"/>
     <w:unhideWhenUsed/>
+    <w:qFormat/>
     <w:uiPriority w:val="39"/>
     <w:pPr>
       <w:spacing w:after="57"/>
@@ -9596,6 +9975,7 @@
     <w:basedOn w:val="1"/>
     <w:next w:val="1"/>
     <w:unhideWhenUsed/>
+    <w:qFormat/>
     <w:uiPriority w:val="39"/>
     <w:pPr>
       <w:spacing w:after="57"/>
@@ -9607,6 +9987,7 @@
     <w:basedOn w:val="1"/>
     <w:next w:val="1"/>
     <w:unhideWhenUsed/>
+    <w:qFormat/>
     <w:uiPriority w:val="39"/>
     <w:pPr>
       <w:spacing w:after="57"/>
@@ -9618,6 +9999,7 @@
     <w:basedOn w:val="1"/>
     <w:next w:val="1"/>
     <w:unhideWhenUsed/>
+    <w:qFormat/>
     <w:uiPriority w:val="39"/>
     <w:pPr>
       <w:spacing w:after="57"/>
@@ -9629,6 +10011,7 @@
     <w:basedOn w:val="1"/>
     <w:next w:val="1"/>
     <w:unhideWhenUsed/>
+    <w:qFormat/>
     <w:uiPriority w:val="39"/>
     <w:pPr>
       <w:spacing w:after="57"/>
@@ -9640,6 +10023,7 @@
     <w:basedOn w:val="1"/>
     <w:next w:val="1"/>
     <w:unhideWhenUsed/>
+    <w:qFormat/>
     <w:uiPriority w:val="39"/>
     <w:pPr>
       <w:spacing w:after="57"/>
@@ -9651,6 +10035,7 @@
     <w:basedOn w:val="1"/>
     <w:next w:val="1"/>
     <w:unhideWhenUsed/>
+    <w:qFormat/>
     <w:uiPriority w:val="39"/>
     <w:pPr>
       <w:spacing w:after="57"/>
@@ -10047,7 +10432,6 @@
     <w:pPr>
       <w:spacing w:after="0" w:line="240" w:lineRule="auto"/>
     </w:pPr>
-    <w:tblPr/>
     <w:tblStylePr w:type="firstRow">
       <w:rPr>
         <w:b/>
@@ -10121,7 +10505,6 @@
     <w:pPr>
       <w:spacing w:after="0" w:line="240" w:lineRule="auto"/>
     </w:pPr>
-    <w:tblPr/>
     <w:tblStylePr w:type="firstRow">
       <w:rPr>
         <w:b/>
@@ -10175,7 +10558,6 @@
     <w:pPr>
       <w:spacing w:after="0" w:line="240" w:lineRule="auto"/>
     </w:pPr>
-    <w:tblPr/>
     <w:tblStylePr w:type="firstRow">
       <w:rPr>
         <w:i/>
@@ -14765,7 +15147,6 @@
     <w:pPr>
       <w:spacing w:after="0" w:line="240" w:lineRule="auto"/>
     </w:pPr>
-    <w:tblPr/>
     <w:tblStylePr w:type="firstRow">
       <w:rPr>
         <w:b/>
@@ -14825,7 +15206,6 @@
     <w:pPr>
       <w:spacing w:after="0" w:line="240" w:lineRule="auto"/>
     </w:pPr>
-    <w:tblPr/>
     <w:tblStylePr w:type="firstRow">
       <w:rPr>
         <w:b/>
@@ -14885,7 +15265,6 @@
     <w:pPr>
       <w:spacing w:after="0" w:line="240" w:lineRule="auto"/>
     </w:pPr>
-    <w:tblPr/>
     <w:tblStylePr w:type="firstRow">
       <w:rPr>
         <w:b/>
@@ -14945,7 +15324,6 @@
     <w:pPr>
       <w:spacing w:after="0" w:line="240" w:lineRule="auto"/>
     </w:pPr>
-    <w:tblPr/>
     <w:tblStylePr w:type="firstRow">
       <w:rPr>
         <w:b/>
@@ -15005,7 +15383,6 @@
     <w:pPr>
       <w:spacing w:after="0" w:line="240" w:lineRule="auto"/>
     </w:pPr>
-    <w:tblPr/>
     <w:tblStylePr w:type="firstRow">
       <w:rPr>
         <w:b/>
@@ -15065,7 +15442,6 @@
     <w:pPr>
       <w:spacing w:after="0" w:line="240" w:lineRule="auto"/>
     </w:pPr>
-    <w:tblPr/>
     <w:tblStylePr w:type="firstRow">
       <w:rPr>
         <w:b/>
@@ -15125,7 +15501,6 @@
     <w:pPr>
       <w:spacing w:after="0" w:line="240" w:lineRule="auto"/>
     </w:pPr>
-    <w:tblPr/>
     <w:tblStylePr w:type="firstRow">
       <w:rPr>
         <w:b/>
@@ -18287,6 +18662,7 @@
   <w:style w:type="table" w:customStyle="1" w:styleId="148">
     <w:name w:val="List Table 7 Colorful"/>
     <w:basedOn w:val="12"/>
+    <w:qFormat/>
     <w:uiPriority w:val="99"/>
     <w:pPr>
       <w:spacing w:after="0" w:line="240" w:lineRule="auto"/>
@@ -18702,6 +19078,7 @@
   <w:style w:type="table" w:customStyle="1" w:styleId="151">
     <w:name w:val="List Table 7 Colorful - Accent 3"/>
     <w:basedOn w:val="12"/>
+    <w:qFormat/>
     <w:uiPriority w:val="99"/>
     <w:pPr>
       <w:spacing w:after="0" w:line="240" w:lineRule="auto"/>
@@ -19325,7 +19702,6 @@
     <w:rPr>
       <w:color w:val="404040"/>
     </w:rPr>
-    <w:tblPr/>
     <w:tblStylePr w:type="firstRow">
       <w:rPr>
         <w:rFonts w:ascii="Arial" w:hAnsi="Arial"/>
@@ -19411,7 +19787,6 @@
     <w:rPr>
       <w:color w:val="404040"/>
     </w:rPr>
-    <w:tblPr/>
     <w:tblStylePr w:type="firstRow">
       <w:rPr>
         <w:rFonts w:ascii="Arial" w:hAnsi="Arial"/>
@@ -19497,7 +19872,6 @@
     <w:rPr>
       <w:color w:val="404040"/>
     </w:rPr>
-    <w:tblPr/>
     <w:tblStylePr w:type="firstRow">
       <w:rPr>
         <w:rFonts w:ascii="Arial" w:hAnsi="Arial"/>
@@ -19583,7 +19957,6 @@
     <w:rPr>
       <w:color w:val="404040"/>
     </w:rPr>
-    <w:tblPr/>
     <w:tblStylePr w:type="firstRow">
       <w:rPr>
         <w:rFonts w:ascii="Arial" w:hAnsi="Arial"/>
@@ -19670,7 +20043,6 @@
     <w:rPr>
       <w:color w:val="404040"/>
     </w:rPr>
-    <w:tblPr/>
     <w:tblStylePr w:type="firstRow">
       <w:rPr>
         <w:rFonts w:ascii="Arial" w:hAnsi="Arial"/>
@@ -19756,7 +20128,6 @@
     <w:rPr>
       <w:color w:val="404040"/>
     </w:rPr>
-    <w:tblPr/>
     <w:tblStylePr w:type="firstRow">
       <w:rPr>
         <w:rFonts w:ascii="Arial" w:hAnsi="Arial"/>
@@ -19842,7 +20213,6 @@
     <w:rPr>
       <w:color w:val="404040"/>
     </w:rPr>
-    <w:tblPr/>
     <w:tblStylePr w:type="firstRow">
       <w:rPr>
         <w:rFonts w:ascii="Arial" w:hAnsi="Arial"/>

</xml_diff>